<commit_message>
add one issue on design solution
</commit_message>
<xml_diff>
--- a/TPCorrectorExamenes-DiseñoSolucion.docx
+++ b/TPCorrectorExamenes-DiseñoSolucion.docx
@@ -81,11 +81,7 @@
         </w:drawing>
       </w:r>
       <w:r>
-        <w:t xml:space="preserve"> </w:t>
-      </w:r>
-      <w:proofErr w:type="spellStart"/>
-      <w:r>
-        <w:t>Dise</w:t>
+        <w:t xml:space="preserve"> Dise</w:t>
       </w:r>
       <w:r>
         <w:rPr>
@@ -93,7 +89,6 @@
         </w:rPr>
         <w:t>ño</w:t>
       </w:r>
-      <w:proofErr w:type="spellEnd"/>
       <w:r>
         <w:t xml:space="preserve"> de Sistemas 2014</w:t>
       </w:r>
@@ -181,17 +176,8 @@
                                 <w:b/>
                                 <w:sz w:val="52"/>
                               </w:rPr>
-                              <w:t xml:space="preserve">Corrector de </w:t>
+                              <w:t>Corrector de Examenes</w:t>
                             </w:r>
-                            <w:proofErr w:type="spellStart"/>
-                            <w:r>
-                              <w:rPr>
-                                <w:b/>
-                                <w:sz w:val="52"/>
-                              </w:rPr>
-                              <w:t>Examenes</w:t>
-                            </w:r>
-                            <w:proofErr w:type="spellEnd"/>
                           </w:p>
                           <w:p>
                             <w:pPr>
@@ -427,19 +413,9 @@
             <w:pPr>
               <w:spacing w:after="0" w:line="240" w:lineRule="auto"/>
             </w:pPr>
-            <w:proofErr w:type="spellStart"/>
             <w:r>
-              <w:t>Julian</w:t>
+              <w:t>Julian Fuks</w:t>
             </w:r>
-            <w:proofErr w:type="spellEnd"/>
-            <w:r>
-              <w:t xml:space="preserve"> </w:t>
-            </w:r>
-            <w:proofErr w:type="spellStart"/>
-            <w:r>
-              <w:t>Fuks</w:t>
-            </w:r>
-            <w:proofErr w:type="spellEnd"/>
           </w:p>
         </w:tc>
         <w:tc>
@@ -470,13 +446,8 @@
               <w:spacing w:after="0" w:line="240" w:lineRule="auto"/>
             </w:pPr>
             <w:r>
-              <w:t xml:space="preserve">Axel </w:t>
+              <w:t>Axel Suvalski</w:t>
             </w:r>
-            <w:proofErr w:type="spellStart"/>
-            <w:r>
-              <w:t>Suvalski</w:t>
-            </w:r>
-            <w:proofErr w:type="spellEnd"/>
           </w:p>
         </w:tc>
         <w:tc>
@@ -506,19 +477,9 @@
             <w:pPr>
               <w:spacing w:after="0" w:line="240" w:lineRule="auto"/>
             </w:pPr>
-            <w:proofErr w:type="spellStart"/>
             <w:r>
-              <w:t>Nicolas</w:t>
+              <w:t>Nicolas Orchow</w:t>
             </w:r>
-            <w:proofErr w:type="spellEnd"/>
-            <w:r>
-              <w:t xml:space="preserve"> </w:t>
-            </w:r>
-            <w:proofErr w:type="spellStart"/>
-            <w:r>
-              <w:t>Orchow</w:t>
-            </w:r>
-            <w:proofErr w:type="spellEnd"/>
           </w:p>
         </w:tc>
         <w:tc>
@@ -549,13 +510,8 @@
               <w:spacing w:after="0" w:line="240" w:lineRule="auto"/>
             </w:pPr>
             <w:r>
-              <w:t xml:space="preserve">Joel </w:t>
+              <w:t>Joel Melamed</w:t>
             </w:r>
-            <w:proofErr w:type="spellStart"/>
-            <w:r>
-              <w:t>Melamed</w:t>
-            </w:r>
-            <w:proofErr w:type="spellEnd"/>
           </w:p>
         </w:tc>
         <w:tc>
@@ -586,13 +542,8 @@
               <w:spacing w:after="0" w:line="240" w:lineRule="auto"/>
             </w:pPr>
             <w:r>
-              <w:t xml:space="preserve">Eric </w:t>
+              <w:t>Eric Lifszyc</w:t>
             </w:r>
-            <w:proofErr w:type="spellStart"/>
-            <w:r>
-              <w:t>Lifszyc</w:t>
-            </w:r>
-            <w:proofErr w:type="spellEnd"/>
           </w:p>
         </w:tc>
         <w:tc>
@@ -741,8 +692,6 @@
           <w:u w:val="single"/>
         </w:rPr>
       </w:pPr>
-      <w:bookmarkStart w:id="0" w:name="_GoBack"/>
-      <w:bookmarkEnd w:id="0"/>
     </w:p>
     <w:p>
       <w:pPr>
@@ -867,73 +816,7 @@
           <w:szCs w:val="20"/>
           <w:lang w:val="es-AR" w:eastAsia="es-AR"/>
         </w:rPr>
-        <w:t xml:space="preserve">- Hacer una clase Pregunta, de la cual hereden las subclases </w:t>
-      </w:r>
-      <w:proofErr w:type="spellStart"/>
-      <w:r>
-        <w:rPr>
-          <w:rFonts w:ascii="Arial" w:eastAsia="Times New Roman" w:hAnsi="Arial" w:cs="Arial"/>
-          <w:color w:val="000000"/>
-          <w:sz w:val="20"/>
-          <w:szCs w:val="20"/>
-          <w:lang w:val="es-AR" w:eastAsia="es-AR"/>
-        </w:rPr>
-        <w:t>PreguntaConcreta</w:t>
-      </w:r>
-      <w:proofErr w:type="spellEnd"/>
-      <w:r>
-        <w:rPr>
-          <w:rFonts w:ascii="Arial" w:eastAsia="Times New Roman" w:hAnsi="Arial" w:cs="Arial"/>
-          <w:color w:val="000000"/>
-          <w:sz w:val="20"/>
-          <w:szCs w:val="20"/>
-          <w:lang w:val="es-AR" w:eastAsia="es-AR"/>
-        </w:rPr>
-        <w:t xml:space="preserve">, </w:t>
-      </w:r>
-      <w:proofErr w:type="spellStart"/>
-      <w:r>
-        <w:rPr>
-          <w:rFonts w:ascii="Arial" w:eastAsia="Times New Roman" w:hAnsi="Arial" w:cs="Arial"/>
-          <w:color w:val="000000"/>
-          <w:sz w:val="20"/>
-          <w:szCs w:val="20"/>
-          <w:lang w:val="es-AR" w:eastAsia="es-AR"/>
-        </w:rPr>
-        <w:t>PreguntaVoF</w:t>
-      </w:r>
-      <w:proofErr w:type="spellEnd"/>
-      <w:r>
-        <w:rPr>
-          <w:rFonts w:ascii="Arial" w:eastAsia="Times New Roman" w:hAnsi="Arial" w:cs="Arial"/>
-          <w:color w:val="000000"/>
-          <w:sz w:val="20"/>
-          <w:szCs w:val="20"/>
-          <w:lang w:val="es-AR" w:eastAsia="es-AR"/>
-        </w:rPr>
-        <w:t xml:space="preserve">, y </w:t>
-      </w:r>
-      <w:proofErr w:type="spellStart"/>
-      <w:r>
-        <w:rPr>
-          <w:rFonts w:ascii="Arial" w:eastAsia="Times New Roman" w:hAnsi="Arial" w:cs="Arial"/>
-          <w:color w:val="000000"/>
-          <w:sz w:val="20"/>
-          <w:szCs w:val="20"/>
-          <w:lang w:val="es-AR" w:eastAsia="es-AR"/>
-        </w:rPr>
-        <w:t>PreguntaMultipleChoice</w:t>
-      </w:r>
-      <w:proofErr w:type="spellEnd"/>
-      <w:r>
-        <w:rPr>
-          <w:rFonts w:ascii="Arial" w:eastAsia="Times New Roman" w:hAnsi="Arial" w:cs="Arial"/>
-          <w:color w:val="000000"/>
-          <w:sz w:val="20"/>
-          <w:szCs w:val="20"/>
-          <w:lang w:val="es-AR" w:eastAsia="es-AR"/>
-        </w:rPr>
-        <w:t xml:space="preserve">. De esta manera, no solo nos ahorramos código pudiendo reutilizar funciones, sino que también permitimos redefinir los comportamientos distintos que tengan las subclases en funciones como ver si la respuesta es correcta. </w:t>
+        <w:t xml:space="preserve">- Hacer una clase Pregunta, de la cual hereden las subclases PreguntaConcreta, PreguntaVoF, y PreguntaMultipleChoice. De esta manera, no solo nos ahorramos código pudiendo reutilizar funciones, sino que también permitimos redefinir los comportamientos distintos que tengan las subclases en funciones como ver si la respuesta es correcta. </w:t>
       </w:r>
       <w:r>
         <w:rPr>
@@ -966,9 +849,8 @@
           <w:szCs w:val="20"/>
           <w:lang w:val="es-AR" w:eastAsia="es-AR"/>
         </w:rPr>
-        <w:t xml:space="preserve">- Delegar responsabilidades en el cálculo del puntaje de un examen rendido, creando una interface </w:t>
-      </w:r>
-      <w:proofErr w:type="spellStart"/>
+        <w:t xml:space="preserve">- Delegar responsabilidades en el cálculo del puntaje de un examen rendido, creando una interface CriterioCorrección, la cual es implementada por las subclases CriterioTablaConversion, CriterioRegla3Simple, CriterioRestarPuntos, CriterioFiltroMayor y CriterioFiltroPromedio. El hecho de crear interfaces lo utilizamos para definir al atributo en la clase Examen de tipo CriterioCorreccion, logrando una mayor declaratividad y abstracción del modelo real. </w:t>
+      </w:r>
       <w:r>
         <w:rPr>
           <w:rFonts w:ascii="Arial" w:eastAsia="Times New Roman" w:hAnsi="Arial" w:cs="Arial"/>
@@ -977,10 +859,14 @@
           <w:szCs w:val="20"/>
           <w:lang w:val="es-AR" w:eastAsia="es-AR"/>
         </w:rPr>
-        <w:t>CriterioCorrección</w:t>
-      </w:r>
-      <w:proofErr w:type="spellEnd"/>
-      <w:r>
+        <w:br/>
+        <w:t xml:space="preserve">  También, teniendo en cuenta la tecnología usada, nos vimos casi obligados a hacer esto si es que queríamos delegar el cálculo del puntaje en una clase aparte, ya que en Java los atributos son tipados. Es decir que para definir el atributo correspondiente al tipo de corrección de un examen, no podemos decirle directamente que va a ser la clase “CriterioRestarPuntos”, por ejemplo, sino que debemos decirle que es de tipo CriterioCorreccion y que entienda que todas las clases, al implementar ese “contrato”, son consideradas marcas.</w:t>
+      </w:r>
+    </w:p>
+    <w:p>
+      <w:pPr>
+        <w:shd w:val="clear" w:color="auto" w:fill="FFFFFF"/>
+        <w:spacing w:after="324" w:line="240" w:lineRule="auto"/>
         <w:rPr>
           <w:rFonts w:ascii="Arial" w:eastAsia="Times New Roman" w:hAnsi="Arial" w:cs="Arial"/>
           <w:color w:val="000000"/>
@@ -988,9 +874,7 @@
           <w:szCs w:val="20"/>
           <w:lang w:val="es-AR" w:eastAsia="es-AR"/>
         </w:rPr>
-        <w:t xml:space="preserve">, la cual es implementada por las subclases </w:t>
-      </w:r>
-      <w:proofErr w:type="spellStart"/>
+      </w:pPr>
       <w:r>
         <w:rPr>
           <w:rFonts w:ascii="Arial" w:eastAsia="Times New Roman" w:hAnsi="Arial" w:cs="Arial"/>
@@ -999,206 +883,10 @@
           <w:szCs w:val="20"/>
           <w:lang w:val="es-AR" w:eastAsia="es-AR"/>
         </w:rPr>
-        <w:t>CriterioTablaConversion</w:t>
-      </w:r>
-      <w:proofErr w:type="spellEnd"/>
-      <w:r>
-        <w:rPr>
-          <w:rFonts w:ascii="Arial" w:eastAsia="Times New Roman" w:hAnsi="Arial" w:cs="Arial"/>
-          <w:color w:val="000000"/>
-          <w:sz w:val="20"/>
-          <w:szCs w:val="20"/>
-          <w:lang w:val="es-AR" w:eastAsia="es-AR"/>
-        </w:rPr>
-        <w:t xml:space="preserve">, CriterioRegla3Simple, </w:t>
-      </w:r>
-      <w:proofErr w:type="spellStart"/>
-      <w:r>
-        <w:rPr>
-          <w:rFonts w:ascii="Arial" w:eastAsia="Times New Roman" w:hAnsi="Arial" w:cs="Arial"/>
-          <w:color w:val="000000"/>
-          <w:sz w:val="20"/>
-          <w:szCs w:val="20"/>
-          <w:lang w:val="es-AR" w:eastAsia="es-AR"/>
-        </w:rPr>
-        <w:t>CriterioRestarPuntos</w:t>
-      </w:r>
-      <w:proofErr w:type="spellEnd"/>
-      <w:r>
-        <w:rPr>
-          <w:rFonts w:ascii="Arial" w:eastAsia="Times New Roman" w:hAnsi="Arial" w:cs="Arial"/>
-          <w:color w:val="000000"/>
-          <w:sz w:val="20"/>
-          <w:szCs w:val="20"/>
-          <w:lang w:val="es-AR" w:eastAsia="es-AR"/>
-        </w:rPr>
-        <w:t xml:space="preserve">, </w:t>
-      </w:r>
-      <w:proofErr w:type="spellStart"/>
-      <w:r>
-        <w:rPr>
-          <w:rFonts w:ascii="Arial" w:eastAsia="Times New Roman" w:hAnsi="Arial" w:cs="Arial"/>
-          <w:color w:val="000000"/>
-          <w:sz w:val="20"/>
-          <w:szCs w:val="20"/>
-          <w:lang w:val="es-AR" w:eastAsia="es-AR"/>
-        </w:rPr>
-        <w:t>CriterioFiltroMayor</w:t>
-      </w:r>
-      <w:proofErr w:type="spellEnd"/>
-      <w:r>
-        <w:rPr>
-          <w:rFonts w:ascii="Arial" w:eastAsia="Times New Roman" w:hAnsi="Arial" w:cs="Arial"/>
-          <w:color w:val="000000"/>
-          <w:sz w:val="20"/>
-          <w:szCs w:val="20"/>
-          <w:lang w:val="es-AR" w:eastAsia="es-AR"/>
-        </w:rPr>
-        <w:t xml:space="preserve"> y </w:t>
-      </w:r>
-      <w:proofErr w:type="spellStart"/>
-      <w:r>
-        <w:rPr>
-          <w:rFonts w:ascii="Arial" w:eastAsia="Times New Roman" w:hAnsi="Arial" w:cs="Arial"/>
-          <w:color w:val="000000"/>
-          <w:sz w:val="20"/>
-          <w:szCs w:val="20"/>
-          <w:lang w:val="es-AR" w:eastAsia="es-AR"/>
-        </w:rPr>
-        <w:t>CriterioFiltroPromedio</w:t>
-      </w:r>
-      <w:proofErr w:type="spellEnd"/>
-      <w:r>
-        <w:rPr>
-          <w:rFonts w:ascii="Arial" w:eastAsia="Times New Roman" w:hAnsi="Arial" w:cs="Arial"/>
-          <w:color w:val="000000"/>
-          <w:sz w:val="20"/>
-          <w:szCs w:val="20"/>
-          <w:lang w:val="es-AR" w:eastAsia="es-AR"/>
-        </w:rPr>
-        <w:t xml:space="preserve">. El hecho de crear interfaces lo utilizamos para definir al atributo en la clase Examen de tipo </w:t>
-      </w:r>
-      <w:proofErr w:type="spellStart"/>
-      <w:r>
-        <w:rPr>
-          <w:rFonts w:ascii="Arial" w:eastAsia="Times New Roman" w:hAnsi="Arial" w:cs="Arial"/>
-          <w:color w:val="000000"/>
-          <w:sz w:val="20"/>
-          <w:szCs w:val="20"/>
-          <w:lang w:val="es-AR" w:eastAsia="es-AR"/>
-        </w:rPr>
-        <w:t>CriterioCorreccion</w:t>
-      </w:r>
-      <w:proofErr w:type="spellEnd"/>
-      <w:r>
-        <w:rPr>
-          <w:rFonts w:ascii="Arial" w:eastAsia="Times New Roman" w:hAnsi="Arial" w:cs="Arial"/>
-          <w:color w:val="000000"/>
-          <w:sz w:val="20"/>
-          <w:szCs w:val="20"/>
-          <w:lang w:val="es-AR" w:eastAsia="es-AR"/>
-        </w:rPr>
-        <w:t xml:space="preserve">, logrando una mayor </w:t>
-      </w:r>
-      <w:proofErr w:type="spellStart"/>
-      <w:r>
-        <w:rPr>
-          <w:rFonts w:ascii="Arial" w:eastAsia="Times New Roman" w:hAnsi="Arial" w:cs="Arial"/>
-          <w:color w:val="000000"/>
-          <w:sz w:val="20"/>
-          <w:szCs w:val="20"/>
-          <w:lang w:val="es-AR" w:eastAsia="es-AR"/>
-        </w:rPr>
-        <w:t>declaratividad</w:t>
-      </w:r>
-      <w:proofErr w:type="spellEnd"/>
-      <w:r>
-        <w:rPr>
-          <w:rFonts w:ascii="Arial" w:eastAsia="Times New Roman" w:hAnsi="Arial" w:cs="Arial"/>
-          <w:color w:val="000000"/>
-          <w:sz w:val="20"/>
-          <w:szCs w:val="20"/>
-          <w:lang w:val="es-AR" w:eastAsia="es-AR"/>
-        </w:rPr>
-        <w:t xml:space="preserve"> y abstracción del modelo real. </w:t>
-      </w:r>
-      <w:r>
-        <w:rPr>
-          <w:rFonts w:ascii="Arial" w:eastAsia="Times New Roman" w:hAnsi="Arial" w:cs="Arial"/>
-          <w:color w:val="000000"/>
-          <w:sz w:val="20"/>
-          <w:szCs w:val="20"/>
-          <w:lang w:val="es-AR" w:eastAsia="es-AR"/>
-        </w:rPr>
-        <w:br/>
-        <w:t xml:space="preserve">  También, teniendo en cuenta la tecnología usada, nos vimos casi obligados a hacer esto si es que queríamos delegar el cálculo del puntaje en una clase aparte, ya que en Java los atributos son </w:t>
-      </w:r>
-      <w:proofErr w:type="spellStart"/>
-      <w:r>
-        <w:rPr>
-          <w:rFonts w:ascii="Arial" w:eastAsia="Times New Roman" w:hAnsi="Arial" w:cs="Arial"/>
-          <w:color w:val="000000"/>
-          <w:sz w:val="20"/>
-          <w:szCs w:val="20"/>
-          <w:lang w:val="es-AR" w:eastAsia="es-AR"/>
-        </w:rPr>
-        <w:t>tipados</w:t>
-      </w:r>
-      <w:proofErr w:type="spellEnd"/>
-      <w:r>
-        <w:rPr>
-          <w:rFonts w:ascii="Arial" w:eastAsia="Times New Roman" w:hAnsi="Arial" w:cs="Arial"/>
-          <w:color w:val="000000"/>
-          <w:sz w:val="20"/>
-          <w:szCs w:val="20"/>
-          <w:lang w:val="es-AR" w:eastAsia="es-AR"/>
-        </w:rPr>
-        <w:t>. Es decir que para definir el atributo correspondiente al tipo de corrección de un examen, no podemos decirle directamente que va a ser la clase “</w:t>
-      </w:r>
-      <w:proofErr w:type="spellStart"/>
-      <w:r>
-        <w:rPr>
-          <w:rFonts w:ascii="Arial" w:eastAsia="Times New Roman" w:hAnsi="Arial" w:cs="Arial"/>
-          <w:color w:val="000000"/>
-          <w:sz w:val="20"/>
-          <w:szCs w:val="20"/>
-          <w:lang w:val="es-AR" w:eastAsia="es-AR"/>
-        </w:rPr>
-        <w:t>CriterioRestarPuntos</w:t>
-      </w:r>
-      <w:proofErr w:type="spellEnd"/>
-      <w:r>
-        <w:rPr>
-          <w:rFonts w:ascii="Arial" w:eastAsia="Times New Roman" w:hAnsi="Arial" w:cs="Arial"/>
-          <w:color w:val="000000"/>
-          <w:sz w:val="20"/>
-          <w:szCs w:val="20"/>
-          <w:lang w:val="es-AR" w:eastAsia="es-AR"/>
-        </w:rPr>
-        <w:t xml:space="preserve">”, por ejemplo, sino que debemos decirle que es de tipo </w:t>
-      </w:r>
-      <w:proofErr w:type="spellStart"/>
-      <w:r>
-        <w:rPr>
-          <w:rFonts w:ascii="Arial" w:eastAsia="Times New Roman" w:hAnsi="Arial" w:cs="Arial"/>
-          <w:color w:val="000000"/>
-          <w:sz w:val="20"/>
-          <w:szCs w:val="20"/>
-          <w:lang w:val="es-AR" w:eastAsia="es-AR"/>
-        </w:rPr>
-        <w:t>CriterioCorreccion</w:t>
-      </w:r>
-      <w:proofErr w:type="spellEnd"/>
-      <w:r>
-        <w:rPr>
-          <w:rFonts w:ascii="Arial" w:eastAsia="Times New Roman" w:hAnsi="Arial" w:cs="Arial"/>
-          <w:color w:val="000000"/>
-          <w:sz w:val="20"/>
-          <w:szCs w:val="20"/>
-          <w:lang w:val="es-AR" w:eastAsia="es-AR"/>
-        </w:rPr>
-        <w:t xml:space="preserve"> y que entienda que todas las clases, al implementar ese “contrato”, son consideradas marcas.</w:t>
-      </w:r>
+        <w:t>- Agregamos testing a la solución. Hicimos un unit test para la mayoría de las clases, lo cual nos otorga un poco de seguridad a la hora de definir la calidad de la solución, nos permitió identificar algunos errores que por ahí pudimos haber tenido, nos da confianza en la solución.</w:t>
+      </w:r>
+      <w:bookmarkStart w:id="0" w:name="_GoBack"/>
+      <w:bookmarkEnd w:id="0"/>
       <w:r>
         <w:rPr>
           <w:rFonts w:eastAsia="Times New Roman"/>
@@ -1230,29 +918,7 @@
           <w:szCs w:val="20"/>
           <w:lang w:val="es-AR" w:eastAsia="es-AR"/>
         </w:rPr>
-        <w:t xml:space="preserve">Con esto lo que logramos en la solución es simplicidad, flexibilidad (ya que por ejemplo, si se agregara una nueva forma de corrección al examen con diferente comportamiento, o bien un nuevo tipo de pregunta, sería muy fácil agregarla y adaptarla a la solución. Además, dado que están bien separados y delegados los comportamientos, también cuenta con una buena </w:t>
-      </w:r>
-      <w:proofErr w:type="spellStart"/>
-      <w:r>
-        <w:rPr>
-          <w:rFonts w:ascii="Arial" w:eastAsia="Times New Roman" w:hAnsi="Arial" w:cs="Arial"/>
-          <w:color w:val="000000"/>
-          <w:sz w:val="20"/>
-          <w:szCs w:val="20"/>
-          <w:lang w:val="es-AR" w:eastAsia="es-AR"/>
-        </w:rPr>
-        <w:t>mantenibilidad</w:t>
-      </w:r>
-      <w:proofErr w:type="spellEnd"/>
-      <w:r>
-        <w:rPr>
-          <w:rFonts w:ascii="Arial" w:eastAsia="Times New Roman" w:hAnsi="Arial" w:cs="Arial"/>
-          <w:color w:val="000000"/>
-          <w:sz w:val="20"/>
-          <w:szCs w:val="20"/>
-          <w:lang w:val="es-AR" w:eastAsia="es-AR"/>
-        </w:rPr>
-        <w:t xml:space="preserve">), menor grado de acoplamiento separando bien los módulos, y una mejor abstracción, logrando la reutilización de código y la representación más cercana a la realidad. </w:t>
+        <w:t xml:space="preserve">Con esto lo que logramos en la solución es simplicidad, flexibilidad (ya que por ejemplo, si se agregara una nueva forma de corrección al examen con diferente comportamiento, o bien un nuevo tipo de pregunta, sería muy fácil agregarla y adaptarla a la solución. Además, dado que están bien separados y delegados los comportamientos, también cuenta con una buena mantenibilidad), menor grado de acoplamiento separando bien los módulos, y una mejor abstracción, logrando la reutilización de código y la representación más cercana a la realidad. </w:t>
       </w:r>
     </w:p>
     <w:p>
@@ -1273,6 +939,7 @@
           <w:szCs w:val="20"/>
           <w:lang w:val="es-AR" w:eastAsia="es-AR"/>
         </w:rPr>
+        <w:lastRenderedPageBreak/>
         <w:br/>
       </w:r>
     </w:p>
@@ -1296,7 +963,6 @@
           <w:szCs w:val="20"/>
           <w:lang w:val="es-AR" w:eastAsia="es-AR"/>
         </w:rPr>
-        <w:lastRenderedPageBreak/>
         <w:t>Esto puede verse en el cálculo del puntaje de un examen, por ejemplo, donde tenemos el siguiente código:</w:t>
       </w:r>
     </w:p>
@@ -1347,8 +1013,6 @@
           <w:lang w:val="es-AR"/>
         </w:rPr>
       </w:pPr>
-      <w:proofErr w:type="spellStart"/>
-      <w:proofErr w:type="gramStart"/>
       <w:r>
         <w:rPr>
           <w:rFonts w:ascii="Consolas" w:eastAsiaTheme="minorHAnsi" w:hAnsi="Consolas" w:cs="Consolas"/>
@@ -1361,8 +1025,6 @@
         </w:rPr>
         <w:t>public</w:t>
       </w:r>
-      <w:proofErr w:type="spellEnd"/>
-      <w:proofErr w:type="gramEnd"/>
       <w:r>
         <w:rPr>
           <w:rFonts w:ascii="Consolas" w:eastAsiaTheme="minorHAnsi" w:hAnsi="Consolas" w:cs="Consolas"/>
@@ -1373,7 +1035,6 @@
         </w:rPr>
         <w:t xml:space="preserve"> </w:t>
       </w:r>
-      <w:proofErr w:type="spellStart"/>
       <w:r>
         <w:rPr>
           <w:rFonts w:ascii="Consolas" w:eastAsiaTheme="minorHAnsi" w:hAnsi="Consolas" w:cs="Consolas"/>
@@ -1386,60 +1047,15 @@
         </w:rPr>
         <w:t>float</w:t>
       </w:r>
-      <w:proofErr w:type="spellEnd"/>
-      <w:r>
-        <w:rPr>
-          <w:rFonts w:ascii="Consolas" w:eastAsiaTheme="minorHAnsi" w:hAnsi="Consolas" w:cs="Consolas"/>
-          <w:color w:val="000000"/>
-          <w:sz w:val="20"/>
-          <w:szCs w:val="20"/>
-          <w:lang w:val="es-AR"/>
-        </w:rPr>
-        <w:t xml:space="preserve"> corregir(</w:t>
-      </w:r>
-      <w:proofErr w:type="spellStart"/>
-      <w:r>
-        <w:rPr>
-          <w:rFonts w:ascii="Consolas" w:eastAsiaTheme="minorHAnsi" w:hAnsi="Consolas" w:cs="Consolas"/>
-          <w:color w:val="000000"/>
-          <w:sz w:val="20"/>
-          <w:szCs w:val="20"/>
-          <w:lang w:val="es-AR"/>
-        </w:rPr>
-        <w:t>ArrayList</w:t>
-      </w:r>
-      <w:proofErr w:type="spellEnd"/>
-      <w:r>
-        <w:rPr>
-          <w:rFonts w:ascii="Consolas" w:eastAsiaTheme="minorHAnsi" w:hAnsi="Consolas" w:cs="Consolas"/>
-          <w:color w:val="000000"/>
-          <w:sz w:val="20"/>
-          <w:szCs w:val="20"/>
-          <w:lang w:val="es-AR"/>
-        </w:rPr>
-        <w:t>&lt;</w:t>
-      </w:r>
-      <w:proofErr w:type="spellStart"/>
-      <w:r>
-        <w:rPr>
-          <w:rFonts w:ascii="Consolas" w:eastAsiaTheme="minorHAnsi" w:hAnsi="Consolas" w:cs="Consolas"/>
-          <w:color w:val="000000"/>
-          <w:sz w:val="20"/>
-          <w:szCs w:val="20"/>
-          <w:lang w:val="es-AR"/>
-        </w:rPr>
-        <w:t>Object</w:t>
-      </w:r>
-      <w:proofErr w:type="spellEnd"/>
-      <w:r>
-        <w:rPr>
-          <w:rFonts w:ascii="Consolas" w:eastAsiaTheme="minorHAnsi" w:hAnsi="Consolas" w:cs="Consolas"/>
-          <w:color w:val="000000"/>
-          <w:sz w:val="20"/>
-          <w:szCs w:val="20"/>
-          <w:lang w:val="es-AR"/>
-        </w:rPr>
-        <w:t xml:space="preserve">&gt; </w:t>
+      <w:r>
+        <w:rPr>
+          <w:rFonts w:ascii="Consolas" w:eastAsiaTheme="minorHAnsi" w:hAnsi="Consolas" w:cs="Consolas"/>
+          <w:color w:val="000000"/>
+          <w:sz w:val="20"/>
+          <w:szCs w:val="20"/>
+          <w:lang w:val="es-AR"/>
+        </w:rPr>
+        <w:t xml:space="preserve"> corregir(ArrayList&lt;Object&gt; </w:t>
       </w:r>
       <w:r>
         <w:rPr>
@@ -1520,8 +1136,6 @@
         </w:rPr>
         <w:tab/>
       </w:r>
-      <w:proofErr w:type="spellStart"/>
-      <w:proofErr w:type="gramStart"/>
       <w:r>
         <w:rPr>
           <w:rFonts w:ascii="Consolas" w:eastAsiaTheme="minorHAnsi" w:hAnsi="Consolas" w:cs="Consolas"/>
@@ -1534,8 +1148,6 @@
         </w:rPr>
         <w:t>float</w:t>
       </w:r>
-      <w:proofErr w:type="spellEnd"/>
-      <w:proofErr w:type="gramEnd"/>
       <w:r>
         <w:rPr>
           <w:rFonts w:ascii="Consolas" w:eastAsiaTheme="minorHAnsi" w:hAnsi="Consolas" w:cs="Consolas"/>
@@ -1634,7 +1246,6 @@
         </w:rPr>
         <w:tab/>
       </w:r>
-      <w:proofErr w:type="gramStart"/>
       <w:r>
         <w:rPr>
           <w:rFonts w:ascii="Consolas" w:eastAsiaTheme="minorHAnsi" w:hAnsi="Consolas" w:cs="Consolas"/>
@@ -1657,8 +1268,6 @@
         </w:rPr>
         <w:t>(</w:t>
       </w:r>
-      <w:proofErr w:type="spellStart"/>
-      <w:proofErr w:type="gramEnd"/>
       <w:r>
         <w:rPr>
           <w:rFonts w:ascii="Consolas" w:eastAsiaTheme="minorHAnsi" w:hAnsi="Consolas" w:cs="Consolas"/>
@@ -1671,7 +1280,6 @@
         </w:rPr>
         <w:t>int</w:t>
       </w:r>
-      <w:proofErr w:type="spellEnd"/>
       <w:r>
         <w:rPr>
           <w:rFonts w:ascii="Consolas" w:eastAsiaTheme="minorHAnsi" w:hAnsi="Consolas" w:cs="Consolas"/>
@@ -1682,7 +1290,6 @@
         </w:rPr>
         <w:t xml:space="preserve"> </w:t>
       </w:r>
-      <w:proofErr w:type="spellStart"/>
       <w:r>
         <w:rPr>
           <w:rFonts w:ascii="Consolas" w:eastAsiaTheme="minorHAnsi" w:hAnsi="Consolas" w:cs="Consolas"/>
@@ -1693,7 +1300,6 @@
         </w:rPr>
         <w:t>i</w:t>
       </w:r>
-      <w:proofErr w:type="spellEnd"/>
       <w:r>
         <w:rPr>
           <w:rFonts w:ascii="Consolas" w:eastAsiaTheme="minorHAnsi" w:hAnsi="Consolas" w:cs="Consolas"/>
@@ -1732,52 +1338,28 @@
           <w:szCs w:val="20"/>
           <w:lang w:val="en-US"/>
         </w:rPr>
-        <w:t>_</w:t>
-      </w:r>
-      <w:proofErr w:type="spellStart"/>
-      <w:r>
-        <w:rPr>
-          <w:rFonts w:ascii="Consolas" w:eastAsiaTheme="minorHAnsi" w:hAnsi="Consolas" w:cs="Consolas"/>
-          <w:color w:val="0000C0"/>
+        <w:t>_preguntas</w:t>
+      </w:r>
+      <w:r>
+        <w:rPr>
+          <w:rFonts w:ascii="Consolas" w:eastAsiaTheme="minorHAnsi" w:hAnsi="Consolas" w:cs="Consolas"/>
+          <w:color w:val="000000"/>
           <w:sz w:val="20"/>
           <w:szCs w:val="20"/>
           <w:lang w:val="en-US"/>
         </w:rPr>
-        <w:t>preguntas</w:t>
-      </w:r>
-      <w:r>
-        <w:rPr>
-          <w:rFonts w:ascii="Consolas" w:eastAsiaTheme="minorHAnsi" w:hAnsi="Consolas" w:cs="Consolas"/>
-          <w:color w:val="000000"/>
+        <w:t xml:space="preserve">.size()-1; </w:t>
+      </w:r>
+      <w:r>
+        <w:rPr>
+          <w:rFonts w:ascii="Consolas" w:eastAsiaTheme="minorHAnsi" w:hAnsi="Consolas" w:cs="Consolas"/>
+          <w:color w:val="6A3E3E"/>
           <w:sz w:val="20"/>
           <w:szCs w:val="20"/>
           <w:lang w:val="en-US"/>
         </w:rPr>
-        <w:t>.size</w:t>
-      </w:r>
-      <w:proofErr w:type="spellEnd"/>
-      <w:r>
-        <w:rPr>
-          <w:rFonts w:ascii="Consolas" w:eastAsiaTheme="minorHAnsi" w:hAnsi="Consolas" w:cs="Consolas"/>
-          <w:color w:val="000000"/>
-          <w:sz w:val="20"/>
-          <w:szCs w:val="20"/>
-          <w:lang w:val="en-US"/>
-        </w:rPr>
-        <w:t xml:space="preserve">()-1; </w:t>
-      </w:r>
-      <w:proofErr w:type="spellStart"/>
-      <w:r>
-        <w:rPr>
-          <w:rFonts w:ascii="Consolas" w:eastAsiaTheme="minorHAnsi" w:hAnsi="Consolas" w:cs="Consolas"/>
-          <w:color w:val="6A3E3E"/>
-          <w:sz w:val="20"/>
-          <w:szCs w:val="20"/>
-          <w:lang w:val="en-US"/>
-        </w:rPr>
         <w:t>i</w:t>
       </w:r>
-      <w:proofErr w:type="spellEnd"/>
       <w:r>
         <w:rPr>
           <w:rFonts w:ascii="Consolas" w:eastAsiaTheme="minorHAnsi" w:hAnsi="Consolas" w:cs="Consolas"/>
@@ -1876,8 +1458,6 @@
         </w:rPr>
         <w:tab/>
       </w:r>
-      <w:proofErr w:type="spellStart"/>
-      <w:proofErr w:type="gramStart"/>
       <w:r>
         <w:rPr>
           <w:rFonts w:ascii="Consolas" w:eastAsiaTheme="minorHAnsi" w:hAnsi="Consolas" w:cs="Consolas"/>
@@ -1890,8 +1470,6 @@
         </w:rPr>
         <w:t>if</w:t>
       </w:r>
-      <w:proofErr w:type="spellEnd"/>
-      <w:proofErr w:type="gramEnd"/>
       <w:r>
         <w:rPr>
           <w:rFonts w:ascii="Consolas" w:eastAsiaTheme="minorHAnsi" w:hAnsi="Consolas" w:cs="Consolas"/>
@@ -1910,39 +1488,17 @@
           <w:szCs w:val="20"/>
           <w:lang w:val="es-AR"/>
         </w:rPr>
-        <w:t>_</w:t>
-      </w:r>
-      <w:proofErr w:type="spellStart"/>
-      <w:r>
-        <w:rPr>
-          <w:rFonts w:ascii="Consolas" w:eastAsiaTheme="minorHAnsi" w:hAnsi="Consolas" w:cs="Consolas"/>
-          <w:color w:val="0000C0"/>
-          <w:sz w:val="20"/>
-          <w:szCs w:val="20"/>
-          <w:lang w:val="es-AR"/>
-        </w:rPr>
-        <w:t>preguntas</w:t>
-      </w:r>
-      <w:r>
-        <w:rPr>
-          <w:rFonts w:ascii="Consolas" w:eastAsiaTheme="minorHAnsi" w:hAnsi="Consolas" w:cs="Consolas"/>
-          <w:color w:val="000000"/>
-          <w:sz w:val="20"/>
-          <w:szCs w:val="20"/>
-          <w:lang w:val="es-AR"/>
-        </w:rPr>
-        <w:t>.get</w:t>
-      </w:r>
-      <w:proofErr w:type="spellEnd"/>
-      <w:r>
-        <w:rPr>
-          <w:rFonts w:ascii="Consolas" w:eastAsiaTheme="minorHAnsi" w:hAnsi="Consolas" w:cs="Consolas"/>
-          <w:color w:val="000000"/>
-          <w:sz w:val="20"/>
-          <w:szCs w:val="20"/>
-          <w:lang w:val="es-AR"/>
-        </w:rPr>
-        <w:t>(</w:t>
+        <w:t>_preguntas</w:t>
+      </w:r>
+      <w:r>
+        <w:rPr>
+          <w:rFonts w:ascii="Consolas" w:eastAsiaTheme="minorHAnsi" w:hAnsi="Consolas" w:cs="Consolas"/>
+          <w:color w:val="000000"/>
+          <w:sz w:val="20"/>
+          <w:szCs w:val="20"/>
+          <w:lang w:val="es-AR"/>
+        </w:rPr>
+        <w:t>.get(</w:t>
       </w:r>
       <w:r>
         <w:rPr>
@@ -1962,31 +1518,8 @@
           <w:szCs w:val="20"/>
           <w:lang w:val="es-AR"/>
         </w:rPr>
-        <w:t>).</w:t>
-      </w:r>
-      <w:proofErr w:type="spellStart"/>
-      <w:r>
-        <w:rPr>
-          <w:rFonts w:ascii="Consolas" w:eastAsiaTheme="minorHAnsi" w:hAnsi="Consolas" w:cs="Consolas"/>
-          <w:color w:val="000000"/>
-          <w:sz w:val="20"/>
-          <w:szCs w:val="20"/>
-          <w:lang w:val="es-AR"/>
-        </w:rPr>
-        <w:t>esCorrecta</w:t>
-      </w:r>
-      <w:proofErr w:type="spellEnd"/>
-      <w:r>
-        <w:rPr>
-          <w:rFonts w:ascii="Consolas" w:eastAsiaTheme="minorHAnsi" w:hAnsi="Consolas" w:cs="Consolas"/>
-          <w:color w:val="000000"/>
-          <w:sz w:val="20"/>
-          <w:szCs w:val="20"/>
-          <w:lang w:val="es-AR"/>
-        </w:rPr>
-        <w:t>(</w:t>
-      </w:r>
-      <w:proofErr w:type="spellStart"/>
+        <w:t>).esCorrecta(</w:t>
+      </w:r>
       <w:r>
         <w:rPr>
           <w:rFonts w:ascii="Consolas" w:eastAsiaTheme="minorHAnsi" w:hAnsi="Consolas" w:cs="Consolas"/>
@@ -2005,18 +1538,7 @@
           <w:szCs w:val="20"/>
           <w:lang w:val="es-AR"/>
         </w:rPr>
-        <w:t>.get</w:t>
-      </w:r>
-      <w:proofErr w:type="spellEnd"/>
-      <w:r>
-        <w:rPr>
-          <w:rFonts w:ascii="Consolas" w:eastAsiaTheme="minorHAnsi" w:hAnsi="Consolas" w:cs="Consolas"/>
-          <w:color w:val="000000"/>
-          <w:sz w:val="20"/>
-          <w:szCs w:val="20"/>
-          <w:lang w:val="es-AR"/>
-        </w:rPr>
-        <w:t>(</w:t>
+        <w:t>.get(</w:t>
       </w:r>
       <w:r>
         <w:rPr>
@@ -2137,7 +1659,6 @@
         </w:rPr>
         <w:tab/>
       </w:r>
-      <w:proofErr w:type="gramStart"/>
       <w:r>
         <w:rPr>
           <w:rFonts w:ascii="Consolas" w:eastAsiaTheme="minorHAnsi" w:hAnsi="Consolas" w:cs="Consolas"/>
@@ -2148,7 +1669,6 @@
         </w:rPr>
         <w:t>puntaje</w:t>
       </w:r>
-      <w:proofErr w:type="gramEnd"/>
       <w:r>
         <w:rPr>
           <w:rFonts w:ascii="Consolas" w:eastAsiaTheme="minorHAnsi" w:hAnsi="Consolas" w:cs="Consolas"/>
@@ -2187,39 +1707,17 @@
           <w:szCs w:val="20"/>
           <w:lang w:val="es-AR"/>
         </w:rPr>
-        <w:t>_</w:t>
-      </w:r>
-      <w:proofErr w:type="spellStart"/>
-      <w:r>
-        <w:rPr>
-          <w:rFonts w:ascii="Consolas" w:eastAsiaTheme="minorHAnsi" w:hAnsi="Consolas" w:cs="Consolas"/>
-          <w:color w:val="0000C0"/>
-          <w:sz w:val="20"/>
-          <w:szCs w:val="20"/>
-          <w:lang w:val="es-AR"/>
-        </w:rPr>
-        <w:t>preguntas</w:t>
-      </w:r>
-      <w:r>
-        <w:rPr>
-          <w:rFonts w:ascii="Consolas" w:eastAsiaTheme="minorHAnsi" w:hAnsi="Consolas" w:cs="Consolas"/>
-          <w:color w:val="000000"/>
-          <w:sz w:val="20"/>
-          <w:szCs w:val="20"/>
-          <w:lang w:val="es-AR"/>
-        </w:rPr>
-        <w:t>.get</w:t>
-      </w:r>
-      <w:proofErr w:type="spellEnd"/>
-      <w:r>
-        <w:rPr>
-          <w:rFonts w:ascii="Consolas" w:eastAsiaTheme="minorHAnsi" w:hAnsi="Consolas" w:cs="Consolas"/>
-          <w:color w:val="000000"/>
-          <w:sz w:val="20"/>
-          <w:szCs w:val="20"/>
-          <w:lang w:val="es-AR"/>
-        </w:rPr>
-        <w:t>(</w:t>
+        <w:t>_preguntas</w:t>
+      </w:r>
+      <w:r>
+        <w:rPr>
+          <w:rFonts w:ascii="Consolas" w:eastAsiaTheme="minorHAnsi" w:hAnsi="Consolas" w:cs="Consolas"/>
+          <w:color w:val="000000"/>
+          <w:sz w:val="20"/>
+          <w:szCs w:val="20"/>
+          <w:lang w:val="es-AR"/>
+        </w:rPr>
+        <w:t>.get(</w:t>
       </w:r>
       <w:r>
         <w:rPr>
@@ -2239,29 +1737,7 @@
           <w:szCs w:val="20"/>
           <w:lang w:val="es-AR"/>
         </w:rPr>
-        <w:t>).</w:t>
-      </w:r>
-      <w:proofErr w:type="spellStart"/>
-      <w:r>
-        <w:rPr>
-          <w:rFonts w:ascii="Consolas" w:eastAsiaTheme="minorHAnsi" w:hAnsi="Consolas" w:cs="Consolas"/>
-          <w:color w:val="000000"/>
-          <w:sz w:val="20"/>
-          <w:szCs w:val="20"/>
-          <w:lang w:val="es-AR"/>
-        </w:rPr>
-        <w:t>getPesoEspecifico</w:t>
-      </w:r>
-      <w:proofErr w:type="spellEnd"/>
-      <w:r>
-        <w:rPr>
-          <w:rFonts w:ascii="Consolas" w:eastAsiaTheme="minorHAnsi" w:hAnsi="Consolas" w:cs="Consolas"/>
-          <w:color w:val="000000"/>
-          <w:sz w:val="20"/>
-          <w:szCs w:val="20"/>
-          <w:lang w:val="es-AR"/>
-        </w:rPr>
-        <w:t>();</w:t>
+        <w:t>).getPesoEspecifico();</w:t>
       </w:r>
     </w:p>
     <w:p>
@@ -2421,8 +1897,6 @@
         </w:rPr>
         <w:tab/>
       </w:r>
-      <w:proofErr w:type="spellStart"/>
-      <w:proofErr w:type="gramStart"/>
       <w:r>
         <w:rPr>
           <w:rFonts w:ascii="Consolas" w:eastAsiaTheme="minorHAnsi" w:hAnsi="Consolas" w:cs="Consolas"/>
@@ -2435,8 +1909,6 @@
         </w:rPr>
         <w:t>return</w:t>
       </w:r>
-      <w:proofErr w:type="spellEnd"/>
-      <w:proofErr w:type="gramEnd"/>
       <w:r>
         <w:rPr>
           <w:rFonts w:ascii="Consolas" w:eastAsiaTheme="minorHAnsi" w:hAnsi="Consolas" w:cs="Consolas"/>
@@ -2455,41 +1927,18 @@
           <w:szCs w:val="20"/>
           <w:lang w:val="es-AR"/>
         </w:rPr>
-        <w:t>_</w:t>
-      </w:r>
-      <w:proofErr w:type="spellStart"/>
-      <w:r>
-        <w:rPr>
-          <w:rFonts w:ascii="Consolas" w:eastAsiaTheme="minorHAnsi" w:hAnsi="Consolas" w:cs="Consolas"/>
-          <w:color w:val="0000C0"/>
-          <w:sz w:val="20"/>
-          <w:szCs w:val="20"/>
-          <w:lang w:val="es-AR"/>
-        </w:rPr>
-        <w:t>criterioCorreccion</w:t>
-      </w:r>
-      <w:r>
-        <w:rPr>
-          <w:rFonts w:ascii="Consolas" w:eastAsiaTheme="minorHAnsi" w:hAnsi="Consolas" w:cs="Consolas"/>
-          <w:color w:val="000000"/>
-          <w:sz w:val="20"/>
-          <w:szCs w:val="20"/>
-          <w:lang w:val="es-AR"/>
-        </w:rPr>
-        <w:t>.puntajeTotal</w:t>
-      </w:r>
-      <w:proofErr w:type="spellEnd"/>
-      <w:r>
-        <w:rPr>
-          <w:rFonts w:ascii="Consolas" w:eastAsiaTheme="minorHAnsi" w:hAnsi="Consolas" w:cs="Consolas"/>
-          <w:color w:val="000000"/>
-          <w:sz w:val="20"/>
-          <w:szCs w:val="20"/>
-          <w:lang w:val="es-AR"/>
-        </w:rPr>
-        <w:t>(</w:t>
-      </w:r>
-      <w:proofErr w:type="spellStart"/>
+        <w:t>_criterioCorreccion</w:t>
+      </w:r>
+      <w:r>
+        <w:rPr>
+          <w:rFonts w:ascii="Consolas" w:eastAsiaTheme="minorHAnsi" w:hAnsi="Consolas" w:cs="Consolas"/>
+          <w:color w:val="000000"/>
+          <w:sz w:val="20"/>
+          <w:szCs w:val="20"/>
+          <w:lang w:val="es-AR"/>
+        </w:rPr>
+        <w:t>.puntajeTotal(</w:t>
+      </w:r>
       <w:r>
         <w:rPr>
           <w:rFonts w:ascii="Consolas" w:eastAsiaTheme="minorHAnsi" w:hAnsi="Consolas" w:cs="Consolas"/>
@@ -2510,18 +1959,7 @@
           <w:szCs w:val="20"/>
           <w:lang w:val="es-AR"/>
         </w:rPr>
-        <w:t>.puntos</w:t>
-      </w:r>
-      <w:proofErr w:type="spellEnd"/>
-      <w:r>
-        <w:rPr>
-          <w:rFonts w:ascii="Consolas" w:eastAsiaTheme="minorHAnsi" w:hAnsi="Consolas" w:cs="Consolas"/>
-          <w:color w:val="000000"/>
-          <w:sz w:val="20"/>
-          <w:szCs w:val="20"/>
-          <w:lang w:val="es-AR"/>
-        </w:rPr>
-        <w:t xml:space="preserve">(), </w:t>
+        <w:t xml:space="preserve">.puntos(), </w:t>
       </w:r>
       <w:r>
         <w:rPr>
@@ -2609,51 +2047,7 @@
           <w:szCs w:val="20"/>
           <w:lang w:val="es-AR" w:eastAsia="es-AR"/>
         </w:rPr>
-        <w:t xml:space="preserve">En el mismo, se puede ver como logramos una buena expresividad y </w:t>
-      </w:r>
-      <w:proofErr w:type="spellStart"/>
-      <w:r>
-        <w:rPr>
-          <w:rFonts w:ascii="Arial" w:eastAsia="Times New Roman" w:hAnsi="Arial" w:cs="Arial"/>
-          <w:color w:val="000000"/>
-          <w:sz w:val="20"/>
-          <w:szCs w:val="20"/>
-          <w:lang w:val="es-AR" w:eastAsia="es-AR"/>
-        </w:rPr>
-        <w:t>declaratividad</w:t>
-      </w:r>
-      <w:proofErr w:type="spellEnd"/>
-      <w:r>
-        <w:rPr>
-          <w:rFonts w:ascii="Arial" w:eastAsia="Times New Roman" w:hAnsi="Arial" w:cs="Arial"/>
-          <w:color w:val="000000"/>
-          <w:sz w:val="20"/>
-          <w:szCs w:val="20"/>
-          <w:lang w:val="es-AR" w:eastAsia="es-AR"/>
-        </w:rPr>
-        <w:t xml:space="preserve">, obteniendo primero en base a las preguntas y respuestas, la cantidad de preguntas respondidas correctamente, y, dado esto, le delegamos la responsabilidad de calcular el puntaje total a la clase </w:t>
-      </w:r>
-      <w:proofErr w:type="spellStart"/>
-      <w:r>
-        <w:rPr>
-          <w:rFonts w:ascii="Arial" w:eastAsia="Times New Roman" w:hAnsi="Arial" w:cs="Arial"/>
-          <w:color w:val="000000"/>
-          <w:sz w:val="20"/>
-          <w:szCs w:val="20"/>
-          <w:lang w:val="es-AR" w:eastAsia="es-AR"/>
-        </w:rPr>
-        <w:t>criterioCorreccion</w:t>
-      </w:r>
-      <w:proofErr w:type="spellEnd"/>
-      <w:r>
-        <w:rPr>
-          <w:rFonts w:ascii="Arial" w:eastAsia="Times New Roman" w:hAnsi="Arial" w:cs="Arial"/>
-          <w:color w:val="000000"/>
-          <w:sz w:val="20"/>
-          <w:szCs w:val="20"/>
-          <w:lang w:val="es-AR" w:eastAsia="es-AR"/>
-        </w:rPr>
-        <w:t xml:space="preserve"> que hayamos instanciado, enviándole ese valor como parámetro, junto a la cantidad de preguntas.</w:t>
+        <w:t>En el mismo, se puede ver como logramos una buena expresividad y declaratividad, obteniendo primero en base a las preguntas y respuestas, la cantidad de preguntas respondidas correctamente, y, dado esto, le delegamos la responsabilidad de calcular el puntaje total a la clase criterioCorreccion que hayamos instanciado, enviándole ese valor como parámetro, junto a la cantidad de preguntas.</w:t>
       </w:r>
     </w:p>
     <w:p>
@@ -2851,7 +2245,7 @@
               <w:b/>
               <w:noProof/>
             </w:rPr>
-            <w:t>2</w:t>
+            <w:t>1</w:t>
           </w:r>
           <w:r>
             <w:rPr>
@@ -2862,29 +2256,15 @@
           <w:r>
             <w:t xml:space="preserve"> de </w:t>
           </w:r>
-          <w:r>
-            <w:fldChar w:fldCharType="begin"/>
-          </w:r>
-          <w:r>
-            <w:instrText>NUMPAGES  \* Arabic  \* MERGEFORMAT</w:instrText>
-          </w:r>
-          <w:r>
-            <w:fldChar w:fldCharType="separate"/>
-          </w:r>
-          <w:r>
-            <w:rPr>
-              <w:b/>
-              <w:noProof/>
-            </w:rPr>
-            <w:t>3</w:t>
-          </w:r>
-          <w:r>
-            <w:rPr>
-              <w:b/>
-              <w:noProof/>
-            </w:rPr>
-            <w:fldChar w:fldCharType="end"/>
-          </w:r>
+          <w:fldSimple w:instr="NUMPAGES  \* Arabic  \* MERGEFORMAT">
+            <w:r>
+              <w:rPr>
+                <w:b/>
+                <w:noProof/>
+              </w:rPr>
+              <w:t>3</w:t>
+            </w:r>
+          </w:fldSimple>
         </w:p>
       </w:tc>
     </w:tr>
@@ -2953,7 +2333,6 @@
             <w:pStyle w:val="Header"/>
             <w:jc w:val="center"/>
           </w:pPr>
-          <w:proofErr w:type="spellStart"/>
           <w:r>
             <w:t>Dise</w:t>
           </w:r>
@@ -2963,7 +2342,6 @@
             </w:rPr>
             <w:t>ño</w:t>
           </w:r>
-          <w:proofErr w:type="spellEnd"/>
           <w:r>
             <w:t xml:space="preserve"> de Sistemas</w:t>
           </w:r>
@@ -2995,13 +2373,8 @@
             <w:jc w:val="center"/>
           </w:pPr>
           <w:r>
-            <w:t xml:space="preserve">Corrector de </w:t>
+            <w:t>Corrector de examenes</w:t>
           </w:r>
-          <w:proofErr w:type="spellStart"/>
-          <w:r>
-            <w:t>examenes</w:t>
-          </w:r>
-          <w:proofErr w:type="spellEnd"/>
         </w:p>
       </w:tc>
       <w:tc>

</xml_diff>

<commit_message>
Change some points of the design description
</commit_message>
<xml_diff>
--- a/TPCorrectorExamenes-DiseñoSolucion.docx
+++ b/TPCorrectorExamenes-DiseñoSolucion.docx
@@ -1,11 +1,11 @@
 
 <file path=word/document.xml><?xml version="1.0" encoding="utf-8"?>
-<w:document xmlns:wpc="http://schemas.microsoft.com/office/word/2010/wordprocessingCanvas" xmlns:mc="http://schemas.openxmlformats.org/markup-compatibility/2006" xmlns:o="urn:schemas-microsoft-com:office:office" xmlns:r="http://schemas.openxmlformats.org/officeDocument/2006/relationships" xmlns:m="http://schemas.openxmlformats.org/officeDocument/2006/math" xmlns:v="urn:schemas-microsoft-com:vml" xmlns:wp14="http://schemas.microsoft.com/office/word/2010/wordprocessingDrawing" xmlns:wp="http://schemas.openxmlformats.org/drawingml/2006/wordprocessingDrawing" xmlns:w10="urn:schemas-microsoft-com:office:word" xmlns:w="http://schemas.openxmlformats.org/wordprocessingml/2006/main" xmlns:w14="http://schemas.microsoft.com/office/word/2010/wordml" xmlns:wpg="http://schemas.microsoft.com/office/word/2010/wordprocessingGroup" xmlns:wpi="http://schemas.microsoft.com/office/word/2010/wordprocessingInk" xmlns:wne="http://schemas.microsoft.com/office/word/2006/wordml" xmlns:wps="http://schemas.microsoft.com/office/word/2010/wordprocessingShape" mc:Ignorable="w14 wp14">
+<w:document xmlns:ve="http://schemas.openxmlformats.org/markup-compatibility/2006" xmlns:o="urn:schemas-microsoft-com:office:office" xmlns:r="http://schemas.openxmlformats.org/officeDocument/2006/relationships" xmlns:m="http://schemas.openxmlformats.org/officeDocument/2006/math" xmlns:v="urn:schemas-microsoft-com:vml" xmlns:wp="http://schemas.openxmlformats.org/drawingml/2006/wordprocessingDrawing" xmlns:w10="urn:schemas-microsoft-com:office:word" xmlns:w="http://schemas.openxmlformats.org/wordprocessingml/2006/main" xmlns:wne="http://schemas.microsoft.com/office/word/2006/wordml">
   <w:body>
     <w:p/>
     <w:p>
       <w:pPr>
-        <w:pStyle w:val="NoSpacing"/>
+        <w:pStyle w:val="Sinespaciado"/>
       </w:pPr>
       <w:r>
         <w:rPr>
@@ -46,10 +46,10 @@
                     </pic:cNvPicPr>
                   </pic:nvPicPr>
                   <pic:blipFill>
-                    <a:blip r:embed="rId7">
+                    <a:blip r:embed="rId6" cstate="print">
                       <a:extLst>
                         <a:ext uri="{28A0092B-C50C-407E-A947-70E740481C1C}">
-                          <a14:useLocalDpi xmlns:a14="http://schemas.microsoft.com/office/drawing/2010/main" val="0"/>
+                          <a14:useLocalDpi xmlns:a14="http://schemas.microsoft.com/office/drawing/2010/main" xmlns:wps="http://schemas.microsoft.com/office/word/2010/wordprocessingShape" xmlns:wpi="http://schemas.microsoft.com/office/word/2010/wordprocessingInk" xmlns:wpg="http://schemas.microsoft.com/office/word/2010/wordprocessingGroup" xmlns:w14="http://schemas.microsoft.com/office/word/2010/wordml" xmlns:w="http://schemas.openxmlformats.org/wordprocessingml/2006/main" xmlns:w10="urn:schemas-microsoft-com:office:word" xmlns:wp14="http://schemas.microsoft.com/office/word/2010/wordprocessingDrawing" xmlns:v="urn:schemas-microsoft-com:vml" xmlns:o="urn:schemas-microsoft-com:office:office" xmlns:mc="http://schemas.openxmlformats.org/markup-compatibility/2006" xmlns:wpc="http://schemas.microsoft.com/office/word/2010/wordprocessingCanvas" xmlns="" val="0"/>
                         </a:ext>
                       </a:extLst>
                     </a:blip>
@@ -71,31 +71,27 @@
                 </pic:pic>
               </a:graphicData>
             </a:graphic>
-            <wp14:sizeRelH relativeFrom="page">
-              <wp14:pctWidth>0</wp14:pctWidth>
-            </wp14:sizeRelH>
-            <wp14:sizeRelV relativeFrom="page">
-              <wp14:pctHeight>0</wp14:pctHeight>
-            </wp14:sizeRelV>
           </wp:anchor>
         </w:drawing>
       </w:r>
       <w:r>
         <w:t xml:space="preserve"> Dise</w:t>
       </w:r>
+      <w:proofErr w:type="spellStart"/>
       <w:r>
         <w:rPr>
           <w:lang w:val="es-AR"/>
         </w:rPr>
         <w:t>ño</w:t>
       </w:r>
+      <w:proofErr w:type="spellEnd"/>
       <w:r>
         <w:t xml:space="preserve"> de Sistemas 2014</w:t>
       </w:r>
     </w:p>
     <w:p>
       <w:pPr>
-        <w:pStyle w:val="NoSpacing"/>
+        <w:pStyle w:val="Sinespaciado"/>
       </w:pPr>
       <w:r>
         <w:t xml:space="preserve"> K3001</w:t>
@@ -103,7 +99,7 @@
     </w:p>
     <w:p>
       <w:pPr>
-        <w:pStyle w:val="NoSpacing"/>
+        <w:pStyle w:val="Sinespaciado"/>
       </w:pPr>
       <w:r>
         <w:t xml:space="preserve"> Jueves TM</w:t>
@@ -117,228 +113,68 @@
           <w:noProof/>
           <w:lang w:val="es-AR" w:eastAsia="es-AR"/>
         </w:rPr>
-        <mc:AlternateContent>
-          <mc:Choice Requires="wps">
-            <w:drawing>
-              <wp:anchor distT="0" distB="0" distL="114300" distR="114300" simplePos="0" relativeHeight="251660288" behindDoc="0" locked="0" layoutInCell="1" allowOverlap="1">
-                <wp:simplePos x="0" y="0"/>
-                <wp:positionH relativeFrom="column">
-                  <wp:posOffset>158115</wp:posOffset>
-                </wp:positionH>
-                <wp:positionV relativeFrom="paragraph">
-                  <wp:posOffset>257810</wp:posOffset>
-                </wp:positionV>
-                <wp:extent cx="5057775" cy="1085850"/>
-                <wp:effectExtent l="0" t="0" r="28575" b="19050"/>
-                <wp:wrapNone/>
-                <wp:docPr id="307" name="Text Box 307"/>
-                <wp:cNvGraphicFramePr>
-                  <a:graphicFrameLocks xmlns:a="http://schemas.openxmlformats.org/drawingml/2006/main"/>
-                </wp:cNvGraphicFramePr>
-                <a:graphic xmlns:a="http://schemas.openxmlformats.org/drawingml/2006/main">
-                  <a:graphicData uri="http://schemas.microsoft.com/office/word/2010/wordprocessingShape">
-                    <wps:wsp>
-                      <wps:cNvSpPr txBox="1">
-                        <a:spLocks noChangeArrowheads="1"/>
-                      </wps:cNvSpPr>
-                      <wps:spPr bwMode="auto">
-                        <a:xfrm>
-                          <a:off x="0" y="0"/>
-                          <a:ext cx="5057775" cy="1085850"/>
-                        </a:xfrm>
-                        <a:prstGeom prst="rect">
-                          <a:avLst/>
-                        </a:prstGeom>
-                        <a:solidFill>
-                          <a:srgbClr val="FFFFFF"/>
-                        </a:solidFill>
-                        <a:ln w="9525">
-                          <a:solidFill>
-                            <a:srgbClr val="000000"/>
-                          </a:solidFill>
-                          <a:miter lim="800000"/>
-                          <a:headEnd/>
-                          <a:tailEnd/>
-                        </a:ln>
-                      </wps:spPr>
-                      <wps:txbx>
-                        <w:txbxContent>
-                          <w:p>
-                            <w:pPr>
-                              <w:jc w:val="center"/>
-                              <w:rPr>
-                                <w:b/>
-                                <w:sz w:val="52"/>
-                              </w:rPr>
-                            </w:pPr>
-                            <w:r>
-                              <w:rPr>
-                                <w:b/>
-                                <w:sz w:val="52"/>
-                              </w:rPr>
-                              <w:t>Corrector de Examenes</w:t>
-                            </w:r>
-                          </w:p>
-                          <w:p>
-                            <w:pPr>
-                              <w:jc w:val="center"/>
-                              <w:rPr>
-                                <w:b/>
-                                <w:sz w:val="52"/>
-                              </w:rPr>
-                            </w:pPr>
-                            <w:r>
-                              <w:rPr>
-                                <w:b/>
-                                <w:sz w:val="52"/>
-                              </w:rPr>
-                              <w:t>Grupo 4</w:t>
-                            </w:r>
-                          </w:p>
-                        </w:txbxContent>
-                      </wps:txbx>
-                      <wps:bodyPr rot="0" vert="horz" wrap="square" lIns="91440" tIns="45720" rIns="91440" bIns="45720" anchor="t" anchorCtr="0">
-                        <a:noAutofit/>
-                      </wps:bodyPr>
-                    </wps:wsp>
-                  </a:graphicData>
-                </a:graphic>
-                <wp14:sizeRelH relativeFrom="page">
-                  <wp14:pctWidth>0</wp14:pctWidth>
-                </wp14:sizeRelH>
-                <wp14:sizeRelV relativeFrom="page">
-                  <wp14:pctHeight>0</wp14:pctHeight>
-                </wp14:sizeRelV>
-              </wp:anchor>
-            </w:drawing>
-          </mc:Choice>
-          <mc:Fallback>
-            <w:pict>
-              <v:shapetype id="_x0000_t202" coordsize="21600,21600" o:spt="202" path="m,l,21600r21600,l21600,xe">
-                <v:stroke joinstyle="miter"/>
-                <v:path gradientshapeok="t" o:connecttype="rect"/>
-              </v:shapetype>
-              <v:shape id="Text Box 307" o:spid="_x0000_s1026" type="#_x0000_t202" style="position:absolute;margin-left:12.45pt;margin-top:20.3pt;width:398.25pt;height:85.5pt;z-index:251660288;visibility:visible;mso-wrap-style:square;mso-width-percent:0;mso-height-percent:0;mso-wrap-distance-left:9pt;mso-wrap-distance-top:0;mso-wrap-distance-right:9pt;mso-wrap-distance-bottom:0;mso-position-horizontal:absolute;mso-position-horizontal-relative:text;mso-position-vertical:absolute;mso-position-vertical-relative:text;mso-width-percent:0;mso-height-percent:0;mso-width-relative:page;mso-height-relative:page;v-text-anchor:top" o:gfxdata="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">
-                <v:textbox>
-                  <w:txbxContent>
-                    <w:p>
-                      <w:pPr>
-                        <w:jc w:val="center"/>
-                        <w:rPr>
-                          <w:b/>
-                          <w:sz w:val="52"/>
-                        </w:rPr>
-                      </w:pPr>
-                      <w:r>
-                        <w:rPr>
-                          <w:b/>
-                          <w:sz w:val="52"/>
-                        </w:rPr>
-                        <w:t xml:space="preserve">Corrector de </w:t>
-                      </w:r>
-                      <w:proofErr w:type="spellStart"/>
-                      <w:r>
-                        <w:rPr>
-                          <w:b/>
-                          <w:sz w:val="52"/>
-                        </w:rPr>
-                        <w:t>Examenes</w:t>
-                      </w:r>
-                      <w:proofErr w:type="spellEnd"/>
-                    </w:p>
-                    <w:p>
-                      <w:pPr>
-                        <w:jc w:val="center"/>
-                        <w:rPr>
-                          <w:b/>
-                          <w:sz w:val="52"/>
-                        </w:rPr>
-                      </w:pPr>
-                      <w:r>
-                        <w:rPr>
-                          <w:b/>
-                          <w:sz w:val="52"/>
-                        </w:rPr>
-                        <w:t>Grupo 4</w:t>
-                      </w:r>
-                    </w:p>
-                  </w:txbxContent>
-                </v:textbox>
-              </v:shape>
-            </w:pict>
-          </mc:Fallback>
-        </mc:AlternateContent>
+        <w:pict>
+          <v:shapetype id="_x0000_t202" coordsize="21600,21600" o:spt="202" path="m,l,21600r21600,l21600,xe">
+            <v:stroke joinstyle="miter"/>
+            <v:path gradientshapeok="t" o:connecttype="rect"/>
+          </v:shapetype>
+          <v:shape id="Text Box 307" o:spid="_x0000_s1026" type="#_x0000_t202" style="position:absolute;margin-left:12.45pt;margin-top:20.3pt;width:398.25pt;height:85.5pt;z-index:251660288;visibility:visible" o:gfxdata="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">
+            <v:textbox>
+              <w:txbxContent>
+                <w:p>
+                  <w:pPr>
+                    <w:jc w:val="center"/>
+                    <w:rPr>
+                      <w:b/>
+                      <w:sz w:val="52"/>
+                    </w:rPr>
+                  </w:pPr>
+                  <w:r>
+                    <w:rPr>
+                      <w:b/>
+                      <w:sz w:val="52"/>
+                    </w:rPr>
+                    <w:t xml:space="preserve">Corrector de </w:t>
+                  </w:r>
+                  <w:proofErr w:type="spellStart"/>
+                  <w:r>
+                    <w:rPr>
+                      <w:b/>
+                      <w:sz w:val="52"/>
+                    </w:rPr>
+                    <w:t>Examenes</w:t>
+                  </w:r>
+                  <w:proofErr w:type="spellEnd"/>
+                </w:p>
+                <w:p>
+                  <w:pPr>
+                    <w:jc w:val="center"/>
+                    <w:rPr>
+                      <w:b/>
+                      <w:sz w:val="52"/>
+                    </w:rPr>
+                  </w:pPr>
+                  <w:r>
+                    <w:rPr>
+                      <w:b/>
+                      <w:sz w:val="52"/>
+                    </w:rPr>
+                    <w:t>Grupo 4</w:t>
+                  </w:r>
+                </w:p>
+              </w:txbxContent>
+            </v:textbox>
+          </v:shape>
+        </w:pict>
       </w:r>
       <w:r>
         <w:rPr>
           <w:noProof/>
           <w:lang w:val="es-AR" w:eastAsia="es-AR"/>
         </w:rPr>
-        <mc:AlternateContent>
-          <mc:Choice Requires="wps">
-            <w:drawing>
-              <wp:anchor distT="0" distB="0" distL="114300" distR="114300" simplePos="0" relativeHeight="251659264" behindDoc="0" locked="0" layoutInCell="1" allowOverlap="1">
-                <wp:simplePos x="0" y="0"/>
-                <wp:positionH relativeFrom="column">
-                  <wp:posOffset>158115</wp:posOffset>
-                </wp:positionH>
-                <wp:positionV relativeFrom="paragraph">
-                  <wp:posOffset>257810</wp:posOffset>
-                </wp:positionV>
-                <wp:extent cx="5057775" cy="1085850"/>
-                <wp:effectExtent l="9525" t="9525" r="9525" b="9525"/>
-                <wp:wrapNone/>
-                <wp:docPr id="2" name="Rectangle 2"/>
-                <wp:cNvGraphicFramePr>
-                  <a:graphicFrameLocks xmlns:a="http://schemas.openxmlformats.org/drawingml/2006/main"/>
-                </wp:cNvGraphicFramePr>
-                <a:graphic xmlns:a="http://schemas.openxmlformats.org/drawingml/2006/main">
-                  <a:graphicData uri="http://schemas.microsoft.com/office/word/2010/wordprocessingShape">
-                    <wps:wsp>
-                      <wps:cNvSpPr>
-                        <a:spLocks noChangeArrowheads="1"/>
-                      </wps:cNvSpPr>
-                      <wps:spPr bwMode="auto">
-                        <a:xfrm>
-                          <a:off x="0" y="0"/>
-                          <a:ext cx="5057775" cy="1085850"/>
-                        </a:xfrm>
-                        <a:prstGeom prst="rect">
-                          <a:avLst/>
-                        </a:prstGeom>
-                        <a:solidFill>
-                          <a:srgbClr val="FFFFFF"/>
-                        </a:solidFill>
-                        <a:ln w="6350">
-                          <a:solidFill>
-                            <a:srgbClr val="000000"/>
-                          </a:solidFill>
-                          <a:miter lim="800000"/>
-                          <a:headEnd/>
-                          <a:tailEnd/>
-                        </a:ln>
-                      </wps:spPr>
-                      <wps:bodyPr rot="0" vert="horz" wrap="square" lIns="91440" tIns="45720" rIns="91440" bIns="45720" anchor="ctr" anchorCtr="0" upright="1">
-                        <a:noAutofit/>
-                      </wps:bodyPr>
-                    </wps:wsp>
-                  </a:graphicData>
-                </a:graphic>
-                <wp14:sizeRelH relativeFrom="page">
-                  <wp14:pctWidth>0</wp14:pctWidth>
-                </wp14:sizeRelH>
-                <wp14:sizeRelV relativeFrom="page">
-                  <wp14:pctHeight>0</wp14:pctHeight>
-                </wp14:sizeRelV>
-              </wp:anchor>
-            </w:drawing>
-          </mc:Choice>
-          <mc:Fallback>
-            <w:pict>
-              <v:rect id="Rectangle 2" o:spid="_x0000_s1026" style="position:absolute;margin-left:12.45pt;margin-top:20.3pt;width:398.25pt;height:85.5pt;z-index:251659264;visibility:visible;mso-wrap-style:square;mso-width-percent:0;mso-height-percent:0;mso-wrap-distance-left:9pt;mso-wrap-distance-top:0;mso-wrap-distance-right:9pt;mso-wrap-distance-bottom:0;mso-position-horizontal:absolute;mso-position-horizontal-relative:text;mso-position-vertical:absolute;mso-position-vertical-relative:text;mso-width-percent:0;mso-height-percent:0;mso-width-relative:page;mso-height-relative:page;v-text-anchor:middle" o:gfxdata="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" strokeweight=".5pt"/>
-            </w:pict>
-          </mc:Fallback>
-        </mc:AlternateContent>
+        <w:pict>
+          <v:rect id="Rectangle 2" o:spid="_x0000_s1027" style="position:absolute;margin-left:12.45pt;margin-top:20.3pt;width:398.25pt;height:85.5pt;z-index:251659264;visibility:visible;v-text-anchor:middle" o:gfxdata="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" strokeweight=".5pt"/>
+        </w:pict>
       </w:r>
     </w:p>
     <w:p/>
@@ -360,7 +196,7 @@
           <w:insideH w:val="single" w:sz="4" w:space="0" w:color="auto"/>
           <w:insideV w:val="single" w:sz="4" w:space="0" w:color="auto"/>
         </w:tblBorders>
-        <w:tblLook w:val="00A0" w:firstRow="1" w:lastRow="0" w:firstColumn="1" w:lastColumn="0" w:noHBand="0" w:noVBand="0"/>
+        <w:tblLook w:val="00A0"/>
       </w:tblPr>
       <w:tblGrid>
         <w:gridCol w:w="5569"/>
@@ -413,9 +249,19 @@
             <w:pPr>
               <w:spacing w:after="0" w:line="240" w:lineRule="auto"/>
             </w:pPr>
+            <w:proofErr w:type="spellStart"/>
             <w:r>
-              <w:t>Julian Fuks</w:t>
+              <w:t>Julian</w:t>
             </w:r>
+            <w:proofErr w:type="spellEnd"/>
+            <w:r>
+              <w:t xml:space="preserve"> </w:t>
+            </w:r>
+            <w:proofErr w:type="spellStart"/>
+            <w:r>
+              <w:t>Fuks</w:t>
+            </w:r>
+            <w:proofErr w:type="spellEnd"/>
           </w:p>
         </w:tc>
         <w:tc>
@@ -446,8 +292,13 @@
               <w:spacing w:after="0" w:line="240" w:lineRule="auto"/>
             </w:pPr>
             <w:r>
-              <w:t>Axel Suvalski</w:t>
+              <w:t xml:space="preserve">Axel </w:t>
             </w:r>
+            <w:proofErr w:type="spellStart"/>
+            <w:r>
+              <w:t>Suvalski</w:t>
+            </w:r>
+            <w:proofErr w:type="spellEnd"/>
           </w:p>
         </w:tc>
         <w:tc>
@@ -477,9 +328,19 @@
             <w:pPr>
               <w:spacing w:after="0" w:line="240" w:lineRule="auto"/>
             </w:pPr>
+            <w:proofErr w:type="spellStart"/>
             <w:r>
-              <w:t>Nicolas Orchow</w:t>
+              <w:t>Nicolas</w:t>
             </w:r>
+            <w:proofErr w:type="spellEnd"/>
+            <w:r>
+              <w:t xml:space="preserve"> </w:t>
+            </w:r>
+            <w:proofErr w:type="spellStart"/>
+            <w:r>
+              <w:t>Orchow</w:t>
+            </w:r>
+            <w:proofErr w:type="spellEnd"/>
           </w:p>
         </w:tc>
         <w:tc>
@@ -510,8 +371,13 @@
               <w:spacing w:after="0" w:line="240" w:lineRule="auto"/>
             </w:pPr>
             <w:r>
-              <w:t>Joel Melamed</w:t>
+              <w:t xml:space="preserve">Joel </w:t>
             </w:r>
+            <w:proofErr w:type="spellStart"/>
+            <w:r>
+              <w:t>Melamed</w:t>
+            </w:r>
+            <w:proofErr w:type="spellEnd"/>
           </w:p>
         </w:tc>
         <w:tc>
@@ -542,8 +408,13 @@
               <w:spacing w:after="0" w:line="240" w:lineRule="auto"/>
             </w:pPr>
             <w:r>
-              <w:t>Eric Lifszyc</w:t>
+              <w:t xml:space="preserve">Eric </w:t>
             </w:r>
+            <w:proofErr w:type="spellStart"/>
+            <w:r>
+              <w:t>Lifszyc</w:t>
+            </w:r>
+            <w:proofErr w:type="spellEnd"/>
           </w:p>
         </w:tc>
         <w:tc>
@@ -627,10 +498,10 @@
                     </pic:cNvPicPr>
                   </pic:nvPicPr>
                   <pic:blipFill>
-                    <a:blip r:embed="rId8">
+                    <a:blip r:embed="rId7" cstate="print">
                       <a:extLst>
                         <a:ext uri="{28A0092B-C50C-407E-A947-70E740481C1C}">
-                          <a14:useLocalDpi xmlns:a14="http://schemas.microsoft.com/office/drawing/2010/main" val="0"/>
+                          <a14:useLocalDpi xmlns:a14="http://schemas.microsoft.com/office/drawing/2010/main" xmlns:wps="http://schemas.microsoft.com/office/word/2010/wordprocessingShape" xmlns:wpi="http://schemas.microsoft.com/office/word/2010/wordprocessingInk" xmlns:wpg="http://schemas.microsoft.com/office/word/2010/wordprocessingGroup" xmlns:w14="http://schemas.microsoft.com/office/word/2010/wordml" xmlns:w="http://schemas.openxmlformats.org/wordprocessingml/2006/main" xmlns:w10="urn:schemas-microsoft-com:office:word" xmlns:wp14="http://schemas.microsoft.com/office/word/2010/wordprocessingDrawing" xmlns:v="urn:schemas-microsoft-com:vml" xmlns:o="urn:schemas-microsoft-com:office:office" xmlns:mc="http://schemas.openxmlformats.org/markup-compatibility/2006" xmlns:wpc="http://schemas.microsoft.com/office/word/2010/wordprocessingCanvas" xmlns="" val="0"/>
                         </a:ext>
                       </a:extLst>
                     </a:blip>
@@ -652,12 +523,6 @@
                 </pic:pic>
               </a:graphicData>
             </a:graphic>
-            <wp14:sizeRelH relativeFrom="page">
-              <wp14:pctWidth>0</wp14:pctWidth>
-            </wp14:sizeRelH>
-            <wp14:sizeRelV relativeFrom="page">
-              <wp14:pctHeight>0</wp14:pctHeight>
-            </wp14:sizeRelV>
           </wp:anchor>
         </w:drawing>
       </w:r>
@@ -816,7 +681,73 @@
           <w:szCs w:val="20"/>
           <w:lang w:val="es-AR" w:eastAsia="es-AR"/>
         </w:rPr>
-        <w:t xml:space="preserve">- Hacer una clase Pregunta, de la cual hereden las subclases PreguntaConcreta, PreguntaVoF, y PreguntaMultipleChoice. De esta manera, no solo nos ahorramos código pudiendo reutilizar funciones, sino que también permitimos redefinir los comportamientos distintos que tengan las subclases en funciones como ver si la respuesta es correcta. </w:t>
+        <w:t xml:space="preserve">- Hacer una clase Pregunta, de la cual hereden las subclases </w:t>
+      </w:r>
+      <w:proofErr w:type="spellStart"/>
+      <w:r>
+        <w:rPr>
+          <w:rFonts w:ascii="Arial" w:eastAsia="Times New Roman" w:hAnsi="Arial" w:cs="Arial"/>
+          <w:color w:val="000000"/>
+          <w:sz w:val="20"/>
+          <w:szCs w:val="20"/>
+          <w:lang w:val="es-AR" w:eastAsia="es-AR"/>
+        </w:rPr>
+        <w:t>PreguntaConcreta</w:t>
+      </w:r>
+      <w:proofErr w:type="spellEnd"/>
+      <w:r>
+        <w:rPr>
+          <w:rFonts w:ascii="Arial" w:eastAsia="Times New Roman" w:hAnsi="Arial" w:cs="Arial"/>
+          <w:color w:val="000000"/>
+          <w:sz w:val="20"/>
+          <w:szCs w:val="20"/>
+          <w:lang w:val="es-AR" w:eastAsia="es-AR"/>
+        </w:rPr>
+        <w:t xml:space="preserve">, </w:t>
+      </w:r>
+      <w:proofErr w:type="spellStart"/>
+      <w:r>
+        <w:rPr>
+          <w:rFonts w:ascii="Arial" w:eastAsia="Times New Roman" w:hAnsi="Arial" w:cs="Arial"/>
+          <w:color w:val="000000"/>
+          <w:sz w:val="20"/>
+          <w:szCs w:val="20"/>
+          <w:lang w:val="es-AR" w:eastAsia="es-AR"/>
+        </w:rPr>
+        <w:t>PreguntaVoF</w:t>
+      </w:r>
+      <w:proofErr w:type="spellEnd"/>
+      <w:r>
+        <w:rPr>
+          <w:rFonts w:ascii="Arial" w:eastAsia="Times New Roman" w:hAnsi="Arial" w:cs="Arial"/>
+          <w:color w:val="000000"/>
+          <w:sz w:val="20"/>
+          <w:szCs w:val="20"/>
+          <w:lang w:val="es-AR" w:eastAsia="es-AR"/>
+        </w:rPr>
+        <w:t xml:space="preserve">, y </w:t>
+      </w:r>
+      <w:proofErr w:type="spellStart"/>
+      <w:r>
+        <w:rPr>
+          <w:rFonts w:ascii="Arial" w:eastAsia="Times New Roman" w:hAnsi="Arial" w:cs="Arial"/>
+          <w:color w:val="000000"/>
+          <w:sz w:val="20"/>
+          <w:szCs w:val="20"/>
+          <w:lang w:val="es-AR" w:eastAsia="es-AR"/>
+        </w:rPr>
+        <w:t>PreguntaMultipleChoice</w:t>
+      </w:r>
+      <w:proofErr w:type="spellEnd"/>
+      <w:r>
+        <w:rPr>
+          <w:rFonts w:ascii="Arial" w:eastAsia="Times New Roman" w:hAnsi="Arial" w:cs="Arial"/>
+          <w:color w:val="000000"/>
+          <w:sz w:val="20"/>
+          <w:szCs w:val="20"/>
+          <w:lang w:val="es-AR" w:eastAsia="es-AR"/>
+        </w:rPr>
+        <w:t xml:space="preserve">. De esta manera, no solo nos ahorramos código pudiendo reutilizar funciones, sino que también permitimos redefinir los comportamientos distintos que tengan las subclases en funciones como ver si la respuesta es correcta. </w:t>
       </w:r>
       <w:r>
         <w:rPr>
@@ -849,7 +780,161 @@
           <w:szCs w:val="20"/>
           <w:lang w:val="es-AR" w:eastAsia="es-AR"/>
         </w:rPr>
-        <w:t xml:space="preserve">- Delegar responsabilidades en el cálculo del puntaje de un examen rendido, creando una interface CriterioCorrección, la cual es implementada por las subclases CriterioTablaConversion, CriterioRegla3Simple, CriterioRestarPuntos, CriterioFiltroMayor y CriterioFiltroPromedio. El hecho de crear interfaces lo utilizamos para definir al atributo en la clase Examen de tipo CriterioCorreccion, logrando una mayor declaratividad y abstracción del modelo real. </w:t>
+        <w:t xml:space="preserve">- Delegar responsabilidades en el cálculo del puntaje de un examen rendido, creando una interface </w:t>
+      </w:r>
+      <w:proofErr w:type="spellStart"/>
+      <w:r>
+        <w:rPr>
+          <w:rFonts w:ascii="Arial" w:eastAsia="Times New Roman" w:hAnsi="Arial" w:cs="Arial"/>
+          <w:color w:val="000000"/>
+          <w:sz w:val="20"/>
+          <w:szCs w:val="20"/>
+          <w:lang w:val="es-AR" w:eastAsia="es-AR"/>
+        </w:rPr>
+        <w:t>CriterioCorrección</w:t>
+      </w:r>
+      <w:proofErr w:type="spellEnd"/>
+      <w:r>
+        <w:rPr>
+          <w:rFonts w:ascii="Arial" w:eastAsia="Times New Roman" w:hAnsi="Arial" w:cs="Arial"/>
+          <w:color w:val="000000"/>
+          <w:sz w:val="20"/>
+          <w:szCs w:val="20"/>
+          <w:lang w:val="es-AR" w:eastAsia="es-AR"/>
+        </w:rPr>
+        <w:t xml:space="preserve">, la cual es implementada por las subclases </w:t>
+      </w:r>
+      <w:proofErr w:type="spellStart"/>
+      <w:r>
+        <w:rPr>
+          <w:rFonts w:ascii="Arial" w:eastAsia="Times New Roman" w:hAnsi="Arial" w:cs="Arial"/>
+          <w:color w:val="000000"/>
+          <w:sz w:val="20"/>
+          <w:szCs w:val="20"/>
+          <w:lang w:val="es-AR" w:eastAsia="es-AR"/>
+        </w:rPr>
+        <w:t>CriterioTablaConversion</w:t>
+      </w:r>
+      <w:proofErr w:type="spellEnd"/>
+      <w:r>
+        <w:rPr>
+          <w:rFonts w:ascii="Arial" w:eastAsia="Times New Roman" w:hAnsi="Arial" w:cs="Arial"/>
+          <w:color w:val="000000"/>
+          <w:sz w:val="20"/>
+          <w:szCs w:val="20"/>
+          <w:lang w:val="es-AR" w:eastAsia="es-AR"/>
+        </w:rPr>
+        <w:t xml:space="preserve">, CriterioRegla3Simple, </w:t>
+      </w:r>
+      <w:proofErr w:type="spellStart"/>
+      <w:r>
+        <w:rPr>
+          <w:rFonts w:ascii="Arial" w:eastAsia="Times New Roman" w:hAnsi="Arial" w:cs="Arial"/>
+          <w:color w:val="000000"/>
+          <w:sz w:val="20"/>
+          <w:szCs w:val="20"/>
+          <w:lang w:val="es-AR" w:eastAsia="es-AR"/>
+        </w:rPr>
+        <w:t>CriterioRestarPuntos</w:t>
+      </w:r>
+      <w:proofErr w:type="spellEnd"/>
+      <w:r>
+        <w:rPr>
+          <w:rFonts w:ascii="Arial" w:eastAsia="Times New Roman" w:hAnsi="Arial" w:cs="Arial"/>
+          <w:color w:val="000000"/>
+          <w:sz w:val="20"/>
+          <w:szCs w:val="20"/>
+          <w:lang w:val="es-AR" w:eastAsia="es-AR"/>
+        </w:rPr>
+        <w:t xml:space="preserve">, </w:t>
+      </w:r>
+      <w:proofErr w:type="spellStart"/>
+      <w:r>
+        <w:rPr>
+          <w:rFonts w:ascii="Arial" w:eastAsia="Times New Roman" w:hAnsi="Arial" w:cs="Arial"/>
+          <w:color w:val="000000"/>
+          <w:sz w:val="20"/>
+          <w:szCs w:val="20"/>
+          <w:lang w:val="es-AR" w:eastAsia="es-AR"/>
+        </w:rPr>
+        <w:t>CriterioFiltroMayor</w:t>
+      </w:r>
+      <w:proofErr w:type="spellEnd"/>
+      <w:r>
+        <w:rPr>
+          <w:rFonts w:ascii="Arial" w:eastAsia="Times New Roman" w:hAnsi="Arial" w:cs="Arial"/>
+          <w:color w:val="000000"/>
+          <w:sz w:val="20"/>
+          <w:szCs w:val="20"/>
+          <w:lang w:val="es-AR" w:eastAsia="es-AR"/>
+        </w:rPr>
+        <w:t xml:space="preserve"> y </w:t>
+      </w:r>
+      <w:proofErr w:type="spellStart"/>
+      <w:r>
+        <w:rPr>
+          <w:rFonts w:ascii="Arial" w:eastAsia="Times New Roman" w:hAnsi="Arial" w:cs="Arial"/>
+          <w:color w:val="000000"/>
+          <w:sz w:val="20"/>
+          <w:szCs w:val="20"/>
+          <w:lang w:val="es-AR" w:eastAsia="es-AR"/>
+        </w:rPr>
+        <w:t>CriterioFiltroPromedio</w:t>
+      </w:r>
+      <w:proofErr w:type="spellEnd"/>
+      <w:r>
+        <w:rPr>
+          <w:rFonts w:ascii="Arial" w:eastAsia="Times New Roman" w:hAnsi="Arial" w:cs="Arial"/>
+          <w:color w:val="000000"/>
+          <w:sz w:val="20"/>
+          <w:szCs w:val="20"/>
+          <w:lang w:val="es-AR" w:eastAsia="es-AR"/>
+        </w:rPr>
+        <w:t xml:space="preserve">. El hecho de crear interfaces lo utilizamos para definir al atributo en la clase Examen de tipo </w:t>
+      </w:r>
+      <w:proofErr w:type="spellStart"/>
+      <w:r>
+        <w:rPr>
+          <w:rFonts w:ascii="Arial" w:eastAsia="Times New Roman" w:hAnsi="Arial" w:cs="Arial"/>
+          <w:color w:val="000000"/>
+          <w:sz w:val="20"/>
+          <w:szCs w:val="20"/>
+          <w:lang w:val="es-AR" w:eastAsia="es-AR"/>
+        </w:rPr>
+        <w:t>CriterioCorreccion</w:t>
+      </w:r>
+      <w:proofErr w:type="spellEnd"/>
+      <w:r>
+        <w:rPr>
+          <w:rFonts w:ascii="Arial" w:eastAsia="Times New Roman" w:hAnsi="Arial" w:cs="Arial"/>
+          <w:color w:val="000000"/>
+          <w:sz w:val="20"/>
+          <w:szCs w:val="20"/>
+          <w:lang w:val="es-AR" w:eastAsia="es-AR"/>
+        </w:rPr>
+        <w:t xml:space="preserve">, logrando una mayor </w:t>
+      </w:r>
+      <w:proofErr w:type="spellStart"/>
+      <w:r>
+        <w:rPr>
+          <w:rFonts w:ascii="Arial" w:eastAsia="Times New Roman" w:hAnsi="Arial" w:cs="Arial"/>
+          <w:color w:val="000000"/>
+          <w:sz w:val="20"/>
+          <w:szCs w:val="20"/>
+          <w:lang w:val="es-AR" w:eastAsia="es-AR"/>
+        </w:rPr>
+        <w:t>declaratividad</w:t>
+      </w:r>
+      <w:proofErr w:type="spellEnd"/>
+      <w:r>
+        <w:rPr>
+          <w:rFonts w:ascii="Arial" w:eastAsia="Times New Roman" w:hAnsi="Arial" w:cs="Arial"/>
+          <w:color w:val="000000"/>
+          <w:sz w:val="20"/>
+          <w:szCs w:val="20"/>
+          <w:lang w:val="es-AR" w:eastAsia="es-AR"/>
+        </w:rPr>
+        <w:t xml:space="preserve"> y abstracción del modelo real. </w:t>
       </w:r>
       <w:r>
         <w:rPr>
@@ -860,7 +945,39 @@
           <w:lang w:val="es-AR" w:eastAsia="es-AR"/>
         </w:rPr>
         <w:br/>
-        <w:t xml:space="preserve">  También, teniendo en cuenta la tecnología usada, nos vimos casi obligados a hacer esto si es que queríamos delegar el cálculo del puntaje en una clase aparte, ya que en Java los atributos son tipados. Es decir que para definir el atributo correspondiente al tipo de corrección de un examen, no podemos decirle directamente que va a ser la clase “CriterioRestarPuntos”, por ejemplo, sino que debemos decirle que es de tipo CriterioCorreccion y que entienda que todas las clases, al implementar ese “contrato”, son consideradas marcas.</w:t>
+        <w:t xml:space="preserve">  </w:t>
+      </w:r>
+      <w:r>
+        <w:rPr>
+          <w:rFonts w:ascii="Arial" w:eastAsia="Times New Roman" w:hAnsi="Arial" w:cs="Arial"/>
+          <w:color w:val="000000"/>
+          <w:sz w:val="20"/>
+          <w:szCs w:val="20"/>
+          <w:lang w:val="es-AR" w:eastAsia="es-AR"/>
+        </w:rPr>
+        <w:t xml:space="preserve">Al igual que en el TP anterior, la restricción de que Java sea un lenguaje </w:t>
+      </w:r>
+      <w:proofErr w:type="spellStart"/>
+      <w:r>
+        <w:rPr>
+          <w:rFonts w:ascii="Arial" w:eastAsia="Times New Roman" w:hAnsi="Arial" w:cs="Arial"/>
+          <w:color w:val="000000"/>
+          <w:sz w:val="20"/>
+          <w:szCs w:val="20"/>
+          <w:lang w:val="es-AR" w:eastAsia="es-AR"/>
+        </w:rPr>
+        <w:t>tipado</w:t>
+      </w:r>
+      <w:proofErr w:type="spellEnd"/>
+      <w:r>
+        <w:rPr>
+          <w:rFonts w:ascii="Arial" w:eastAsia="Times New Roman" w:hAnsi="Arial" w:cs="Arial"/>
+          <w:color w:val="000000"/>
+          <w:sz w:val="20"/>
+          <w:szCs w:val="20"/>
+          <w:lang w:val="es-AR" w:eastAsia="es-AR"/>
+        </w:rPr>
+        <w:t xml:space="preserve"> nos obliga a crear una interfaz cada vez que necesitamos que un parámetro pueda ser de varios tipos distintos (con algún comportamiento en común)</w:t>
       </w:r>
     </w:p>
     <w:p>
@@ -868,22 +985,182 @@
         <w:shd w:val="clear" w:color="auto" w:fill="FFFFFF"/>
         <w:spacing w:after="324" w:line="240" w:lineRule="auto"/>
         <w:rPr>
-          <w:rFonts w:ascii="Arial" w:eastAsia="Times New Roman" w:hAnsi="Arial" w:cs="Arial"/>
-          <w:color w:val="000000"/>
-          <w:sz w:val="20"/>
-          <w:szCs w:val="20"/>
-          <w:lang w:val="es-AR" w:eastAsia="es-AR"/>
-        </w:rPr>
-      </w:pPr>
-      <w:r>
-        <w:rPr>
-          <w:rFonts w:ascii="Arial" w:eastAsia="Times New Roman" w:hAnsi="Arial" w:cs="Arial"/>
-          <w:color w:val="000000"/>
-          <w:sz w:val="20"/>
-          <w:szCs w:val="20"/>
-          <w:lang w:val="es-AR" w:eastAsia="es-AR"/>
-        </w:rPr>
-        <w:t>- Agregamos testing a la solución. Hicimos un unit test para la mayoría de las clases, lo cual nos otorga un poco de seguridad a la hora de definir la calidad de la solución, nos permitió identificar algunos errores que por ahí pudimos haber tenido, nos da confianza en la solución.</w:t>
+          <w:rFonts w:eastAsia="Times New Roman"/>
+          <w:color w:val="444444"/>
+          <w:sz w:val="20"/>
+          <w:szCs w:val="20"/>
+          <w:lang w:val="es-AR" w:eastAsia="es-AR"/>
+        </w:rPr>
+      </w:pPr>
+      <w:r>
+        <w:rPr>
+          <w:rFonts w:ascii="Arial" w:eastAsia="Times New Roman" w:hAnsi="Arial" w:cs="Arial"/>
+          <w:color w:val="000000"/>
+          <w:sz w:val="20"/>
+          <w:szCs w:val="20"/>
+          <w:lang w:val="es-AR" w:eastAsia="es-AR"/>
+        </w:rPr>
+        <w:t xml:space="preserve">Con esto logramos simplicidad, flexibilidad (ya que por ejemplo, si se agregara una nueva forma de corrección al examen con diferente comportamiento, o bien un nuevo tipo de pregunta, sería muy fácil agregarla y adaptarla a la solución) y menor grado de acoplamiento </w:t>
+      </w:r>
+    </w:p>
+    <w:p>
+      <w:pPr>
+        <w:shd w:val="clear" w:color="auto" w:fill="FFFFFF"/>
+        <w:spacing w:after="324" w:line="240" w:lineRule="auto"/>
+        <w:rPr>
+          <w:rFonts w:eastAsia="Times New Roman"/>
+          <w:color w:val="444444"/>
+          <w:sz w:val="20"/>
+          <w:szCs w:val="20"/>
+          <w:lang w:val="es-AR" w:eastAsia="es-AR"/>
+        </w:rPr>
+      </w:pPr>
+    </w:p>
+    <w:p>
+      <w:pPr>
+        <w:shd w:val="clear" w:color="auto" w:fill="FFFFFF"/>
+        <w:spacing w:after="324" w:line="240" w:lineRule="auto"/>
+        <w:rPr>
+          <w:rFonts w:ascii="Arial" w:eastAsia="Times New Roman" w:hAnsi="Arial" w:cs="Arial"/>
+          <w:color w:val="000000"/>
+          <w:sz w:val="20"/>
+          <w:szCs w:val="20"/>
+          <w:lang w:val="es-AR" w:eastAsia="es-AR"/>
+        </w:rPr>
+      </w:pPr>
+      <w:r>
+        <w:rPr>
+          <w:rFonts w:ascii="Arial" w:eastAsia="Times New Roman" w:hAnsi="Arial" w:cs="Arial"/>
+          <w:color w:val="000000"/>
+          <w:sz w:val="20"/>
+          <w:szCs w:val="20"/>
+          <w:lang w:val="es-AR" w:eastAsia="es-AR"/>
+        </w:rPr>
+        <w:t xml:space="preserve">- </w:t>
+      </w:r>
+      <w:r>
+        <w:rPr>
+          <w:rFonts w:ascii="Arial" w:eastAsia="Times New Roman" w:hAnsi="Arial" w:cs="Arial"/>
+          <w:color w:val="000000"/>
+          <w:sz w:val="20"/>
+          <w:szCs w:val="20"/>
+          <w:lang w:val="es-AR" w:eastAsia="es-AR"/>
+        </w:rPr>
+        <w:t>Uno de los puntos más importante de este diseño es que a</w:t>
+      </w:r>
+      <w:r>
+        <w:rPr>
+          <w:rFonts w:ascii="Arial" w:eastAsia="Times New Roman" w:hAnsi="Arial" w:cs="Arial"/>
+          <w:color w:val="000000"/>
+          <w:sz w:val="20"/>
+          <w:szCs w:val="20"/>
+          <w:lang w:val="es-AR" w:eastAsia="es-AR"/>
+        </w:rPr>
+        <w:t xml:space="preserve">gregamos </w:t>
+      </w:r>
+      <w:proofErr w:type="spellStart"/>
+      <w:r>
+        <w:rPr>
+          <w:rFonts w:ascii="Arial" w:eastAsia="Times New Roman" w:hAnsi="Arial" w:cs="Arial"/>
+          <w:color w:val="000000"/>
+          <w:sz w:val="20"/>
+          <w:szCs w:val="20"/>
+          <w:lang w:val="es-AR" w:eastAsia="es-AR"/>
+        </w:rPr>
+        <w:t>testing</w:t>
+      </w:r>
+      <w:proofErr w:type="spellEnd"/>
+      <w:r>
+        <w:rPr>
+          <w:rFonts w:ascii="Arial" w:eastAsia="Times New Roman" w:hAnsi="Arial" w:cs="Arial"/>
+          <w:color w:val="000000"/>
+          <w:sz w:val="20"/>
+          <w:szCs w:val="20"/>
+          <w:lang w:val="es-AR" w:eastAsia="es-AR"/>
+        </w:rPr>
+        <w:t xml:space="preserve"> a la solución. Hicimos un </w:t>
+      </w:r>
+      <w:proofErr w:type="spellStart"/>
+      <w:r>
+        <w:rPr>
+          <w:rFonts w:ascii="Arial" w:eastAsia="Times New Roman" w:hAnsi="Arial" w:cs="Arial"/>
+          <w:color w:val="000000"/>
+          <w:sz w:val="20"/>
+          <w:szCs w:val="20"/>
+          <w:lang w:val="es-AR" w:eastAsia="es-AR"/>
+        </w:rPr>
+        <w:t>unit</w:t>
+      </w:r>
+      <w:proofErr w:type="spellEnd"/>
+      <w:r>
+        <w:rPr>
+          <w:rFonts w:ascii="Arial" w:eastAsia="Times New Roman" w:hAnsi="Arial" w:cs="Arial"/>
+          <w:color w:val="000000"/>
+          <w:sz w:val="20"/>
+          <w:szCs w:val="20"/>
+          <w:lang w:val="es-AR" w:eastAsia="es-AR"/>
+        </w:rPr>
+        <w:t xml:space="preserve"> test para la mayoría de las clases, lo cual nos otorga un poco </w:t>
+      </w:r>
+      <w:r>
+        <w:rPr>
+          <w:rFonts w:ascii="Arial" w:eastAsia="Times New Roman" w:hAnsi="Arial" w:cs="Arial"/>
+          <w:color w:val="000000"/>
+          <w:sz w:val="20"/>
+          <w:szCs w:val="20"/>
+          <w:lang w:val="es-AR" w:eastAsia="es-AR"/>
+        </w:rPr>
+        <w:t xml:space="preserve">más </w:t>
+      </w:r>
+      <w:r>
+        <w:rPr>
+          <w:rFonts w:ascii="Arial" w:eastAsia="Times New Roman" w:hAnsi="Arial" w:cs="Arial"/>
+          <w:color w:val="000000"/>
+          <w:sz w:val="20"/>
+          <w:szCs w:val="20"/>
+          <w:lang w:val="es-AR" w:eastAsia="es-AR"/>
+        </w:rPr>
+        <w:t>de seguridad a la hora de de</w:t>
+      </w:r>
+      <w:r>
+        <w:rPr>
+          <w:rFonts w:ascii="Arial" w:eastAsia="Times New Roman" w:hAnsi="Arial" w:cs="Arial"/>
+          <w:color w:val="000000"/>
+          <w:sz w:val="20"/>
+          <w:szCs w:val="20"/>
+          <w:lang w:val="es-AR" w:eastAsia="es-AR"/>
+        </w:rPr>
+        <w:t>finir la calidad de la solución. N</w:t>
+      </w:r>
+      <w:r>
+        <w:rPr>
+          <w:rFonts w:ascii="Arial" w:eastAsia="Times New Roman" w:hAnsi="Arial" w:cs="Arial"/>
+          <w:color w:val="000000"/>
+          <w:sz w:val="20"/>
+          <w:szCs w:val="20"/>
+          <w:lang w:val="es-AR" w:eastAsia="es-AR"/>
+        </w:rPr>
+        <w:t xml:space="preserve">os permitió identificar algunos errores que por ahí pudimos haber tenido, </w:t>
+      </w:r>
+      <w:r>
+        <w:rPr>
+          <w:rFonts w:ascii="Arial" w:eastAsia="Times New Roman" w:hAnsi="Arial" w:cs="Arial"/>
+          <w:color w:val="000000"/>
+          <w:sz w:val="20"/>
+          <w:szCs w:val="20"/>
+          <w:lang w:val="es-AR" w:eastAsia="es-AR"/>
+        </w:rPr>
+        <w:t>lo que nos garantiza una mayor robustez</w:t>
+      </w:r>
+      <w:r>
+        <w:rPr>
+          <w:rFonts w:ascii="Arial" w:eastAsia="Times New Roman" w:hAnsi="Arial" w:cs="Arial"/>
+          <w:color w:val="000000"/>
+          <w:sz w:val="20"/>
+          <w:szCs w:val="20"/>
+          <w:lang w:val="es-AR" w:eastAsia="es-AR"/>
+        </w:rPr>
+        <w:t xml:space="preserve"> en la solución.</w:t>
       </w:r>
       <w:bookmarkStart w:id="0" w:name="_GoBack"/>
       <w:bookmarkEnd w:id="0"/>
@@ -896,29 +1173,6 @@
           <w:lang w:val="es-AR" w:eastAsia="es-AR"/>
         </w:rPr>
         <w:br/>
-      </w:r>
-    </w:p>
-    <w:p>
-      <w:pPr>
-        <w:shd w:val="clear" w:color="auto" w:fill="FFFFFF"/>
-        <w:spacing w:after="324" w:line="240" w:lineRule="auto"/>
-        <w:rPr>
-          <w:rFonts w:eastAsia="Times New Roman"/>
-          <w:color w:val="444444"/>
-          <w:sz w:val="20"/>
-          <w:szCs w:val="20"/>
-          <w:lang w:val="es-AR" w:eastAsia="es-AR"/>
-        </w:rPr>
-      </w:pPr>
-      <w:r>
-        <w:rPr>
-          <w:rFonts w:ascii="Arial" w:eastAsia="Times New Roman" w:hAnsi="Arial" w:cs="Arial"/>
-          <w:color w:val="000000"/>
-          <w:sz w:val="20"/>
-          <w:szCs w:val="20"/>
-          <w:lang w:val="es-AR" w:eastAsia="es-AR"/>
-        </w:rPr>
-        <w:t xml:space="preserve">Con esto lo que logramos en la solución es simplicidad, flexibilidad (ya que por ejemplo, si se agregara una nueva forma de corrección al examen con diferente comportamiento, o bien un nuevo tipo de pregunta, sería muy fácil agregarla y adaptarla a la solución. Además, dado que están bien separados y delegados los comportamientos, también cuenta con una buena mantenibilidad), menor grado de acoplamiento separando bien los módulos, y una mejor abstracción, logrando la reutilización de código y la representación más cercana a la realidad. </w:t>
       </w:r>
     </w:p>
     <w:p>
@@ -1013,6 +1267,8 @@
           <w:lang w:val="es-AR"/>
         </w:rPr>
       </w:pPr>
+      <w:proofErr w:type="spellStart"/>
+      <w:proofErr w:type="gramStart"/>
       <w:r>
         <w:rPr>
           <w:rFonts w:ascii="Consolas" w:eastAsiaTheme="minorHAnsi" w:hAnsi="Consolas" w:cs="Consolas"/>
@@ -1025,6 +1281,8 @@
         </w:rPr>
         <w:t>public</w:t>
       </w:r>
+      <w:proofErr w:type="spellEnd"/>
+      <w:proofErr w:type="gramEnd"/>
       <w:r>
         <w:rPr>
           <w:rFonts w:ascii="Consolas" w:eastAsiaTheme="minorHAnsi" w:hAnsi="Consolas" w:cs="Consolas"/>
@@ -1035,6 +1293,7 @@
         </w:rPr>
         <w:t xml:space="preserve"> </w:t>
       </w:r>
+      <w:proofErr w:type="spellStart"/>
       <w:r>
         <w:rPr>
           <w:rFonts w:ascii="Consolas" w:eastAsiaTheme="minorHAnsi" w:hAnsi="Consolas" w:cs="Consolas"/>
@@ -1047,15 +1306,60 @@
         </w:rPr>
         <w:t>float</w:t>
       </w:r>
-      <w:r>
-        <w:rPr>
-          <w:rFonts w:ascii="Consolas" w:eastAsiaTheme="minorHAnsi" w:hAnsi="Consolas" w:cs="Consolas"/>
-          <w:color w:val="000000"/>
-          <w:sz w:val="20"/>
-          <w:szCs w:val="20"/>
-          <w:lang w:val="es-AR"/>
-        </w:rPr>
-        <w:t xml:space="preserve"> corregir(ArrayList&lt;Object&gt; </w:t>
+      <w:proofErr w:type="spellEnd"/>
+      <w:r>
+        <w:rPr>
+          <w:rFonts w:ascii="Consolas" w:eastAsiaTheme="minorHAnsi" w:hAnsi="Consolas" w:cs="Consolas"/>
+          <w:color w:val="000000"/>
+          <w:sz w:val="20"/>
+          <w:szCs w:val="20"/>
+          <w:lang w:val="es-AR"/>
+        </w:rPr>
+        <w:t xml:space="preserve"> corregir(</w:t>
+      </w:r>
+      <w:proofErr w:type="spellStart"/>
+      <w:r>
+        <w:rPr>
+          <w:rFonts w:ascii="Consolas" w:eastAsiaTheme="minorHAnsi" w:hAnsi="Consolas" w:cs="Consolas"/>
+          <w:color w:val="000000"/>
+          <w:sz w:val="20"/>
+          <w:szCs w:val="20"/>
+          <w:lang w:val="es-AR"/>
+        </w:rPr>
+        <w:t>ArrayList</w:t>
+      </w:r>
+      <w:proofErr w:type="spellEnd"/>
+      <w:r>
+        <w:rPr>
+          <w:rFonts w:ascii="Consolas" w:eastAsiaTheme="minorHAnsi" w:hAnsi="Consolas" w:cs="Consolas"/>
+          <w:color w:val="000000"/>
+          <w:sz w:val="20"/>
+          <w:szCs w:val="20"/>
+          <w:lang w:val="es-AR"/>
+        </w:rPr>
+        <w:t>&lt;</w:t>
+      </w:r>
+      <w:proofErr w:type="spellStart"/>
+      <w:r>
+        <w:rPr>
+          <w:rFonts w:ascii="Consolas" w:eastAsiaTheme="minorHAnsi" w:hAnsi="Consolas" w:cs="Consolas"/>
+          <w:color w:val="000000"/>
+          <w:sz w:val="20"/>
+          <w:szCs w:val="20"/>
+          <w:lang w:val="es-AR"/>
+        </w:rPr>
+        <w:t>Object</w:t>
+      </w:r>
+      <w:proofErr w:type="spellEnd"/>
+      <w:r>
+        <w:rPr>
+          <w:rFonts w:ascii="Consolas" w:eastAsiaTheme="minorHAnsi" w:hAnsi="Consolas" w:cs="Consolas"/>
+          <w:color w:val="000000"/>
+          <w:sz w:val="20"/>
+          <w:szCs w:val="20"/>
+          <w:lang w:val="es-AR"/>
+        </w:rPr>
+        <w:t xml:space="preserve">&gt; </w:t>
       </w:r>
       <w:r>
         <w:rPr>
@@ -1136,6 +1440,8 @@
         </w:rPr>
         <w:tab/>
       </w:r>
+      <w:proofErr w:type="spellStart"/>
+      <w:proofErr w:type="gramStart"/>
       <w:r>
         <w:rPr>
           <w:rFonts w:ascii="Consolas" w:eastAsiaTheme="minorHAnsi" w:hAnsi="Consolas" w:cs="Consolas"/>
@@ -1148,6 +1454,8 @@
         </w:rPr>
         <w:t>float</w:t>
       </w:r>
+      <w:proofErr w:type="spellEnd"/>
+      <w:proofErr w:type="gramEnd"/>
       <w:r>
         <w:rPr>
           <w:rFonts w:ascii="Consolas" w:eastAsiaTheme="minorHAnsi" w:hAnsi="Consolas" w:cs="Consolas"/>
@@ -1246,6 +1554,7 @@
         </w:rPr>
         <w:tab/>
       </w:r>
+      <w:proofErr w:type="gramStart"/>
       <w:r>
         <w:rPr>
           <w:rFonts w:ascii="Consolas" w:eastAsiaTheme="minorHAnsi" w:hAnsi="Consolas" w:cs="Consolas"/>
@@ -1268,6 +1577,8 @@
         </w:rPr>
         <w:t>(</w:t>
       </w:r>
+      <w:proofErr w:type="spellStart"/>
+      <w:proofErr w:type="gramEnd"/>
       <w:r>
         <w:rPr>
           <w:rFonts w:ascii="Consolas" w:eastAsiaTheme="minorHAnsi" w:hAnsi="Consolas" w:cs="Consolas"/>
@@ -1280,6 +1591,7 @@
         </w:rPr>
         <w:t>int</w:t>
       </w:r>
+      <w:proofErr w:type="spellEnd"/>
       <w:r>
         <w:rPr>
           <w:rFonts w:ascii="Consolas" w:eastAsiaTheme="minorHAnsi" w:hAnsi="Consolas" w:cs="Consolas"/>
@@ -1290,6 +1602,7 @@
         </w:rPr>
         <w:t xml:space="preserve"> </w:t>
       </w:r>
+      <w:proofErr w:type="spellStart"/>
       <w:r>
         <w:rPr>
           <w:rFonts w:ascii="Consolas" w:eastAsiaTheme="minorHAnsi" w:hAnsi="Consolas" w:cs="Consolas"/>
@@ -1300,6 +1613,7 @@
         </w:rPr>
         <w:t>i</w:t>
       </w:r>
+      <w:proofErr w:type="spellEnd"/>
       <w:r>
         <w:rPr>
           <w:rFonts w:ascii="Consolas" w:eastAsiaTheme="minorHAnsi" w:hAnsi="Consolas" w:cs="Consolas"/>
@@ -1338,18 +1652,41 @@
           <w:szCs w:val="20"/>
           <w:lang w:val="en-US"/>
         </w:rPr>
-        <w:t>_preguntas</w:t>
-      </w:r>
-      <w:r>
-        <w:rPr>
-          <w:rFonts w:ascii="Consolas" w:eastAsiaTheme="minorHAnsi" w:hAnsi="Consolas" w:cs="Consolas"/>
-          <w:color w:val="000000"/>
+        <w:t>_</w:t>
+      </w:r>
+      <w:proofErr w:type="spellStart"/>
+      <w:r>
+        <w:rPr>
+          <w:rFonts w:ascii="Consolas" w:eastAsiaTheme="minorHAnsi" w:hAnsi="Consolas" w:cs="Consolas"/>
+          <w:color w:val="0000C0"/>
           <w:sz w:val="20"/>
           <w:szCs w:val="20"/>
           <w:lang w:val="en-US"/>
         </w:rPr>
-        <w:t xml:space="preserve">.size()-1; </w:t>
-      </w:r>
+        <w:t>preguntas</w:t>
+      </w:r>
+      <w:r>
+        <w:rPr>
+          <w:rFonts w:ascii="Consolas" w:eastAsiaTheme="minorHAnsi" w:hAnsi="Consolas" w:cs="Consolas"/>
+          <w:color w:val="000000"/>
+          <w:sz w:val="20"/>
+          <w:szCs w:val="20"/>
+          <w:lang w:val="en-US"/>
+        </w:rPr>
+        <w:t>.size</w:t>
+      </w:r>
+      <w:proofErr w:type="spellEnd"/>
+      <w:r>
+        <w:rPr>
+          <w:rFonts w:ascii="Consolas" w:eastAsiaTheme="minorHAnsi" w:hAnsi="Consolas" w:cs="Consolas"/>
+          <w:color w:val="000000"/>
+          <w:sz w:val="20"/>
+          <w:szCs w:val="20"/>
+          <w:lang w:val="en-US"/>
+        </w:rPr>
+        <w:t xml:space="preserve">()-1; </w:t>
+      </w:r>
+      <w:proofErr w:type="spellStart"/>
       <w:r>
         <w:rPr>
           <w:rFonts w:ascii="Consolas" w:eastAsiaTheme="minorHAnsi" w:hAnsi="Consolas" w:cs="Consolas"/>
@@ -1360,6 +1697,7 @@
         </w:rPr>
         <w:t>i</w:t>
       </w:r>
+      <w:proofErr w:type="spellEnd"/>
       <w:r>
         <w:rPr>
           <w:rFonts w:ascii="Consolas" w:eastAsiaTheme="minorHAnsi" w:hAnsi="Consolas" w:cs="Consolas"/>
@@ -1458,6 +1796,8 @@
         </w:rPr>
         <w:tab/>
       </w:r>
+      <w:proofErr w:type="spellStart"/>
+      <w:proofErr w:type="gramStart"/>
       <w:r>
         <w:rPr>
           <w:rFonts w:ascii="Consolas" w:eastAsiaTheme="minorHAnsi" w:hAnsi="Consolas" w:cs="Consolas"/>
@@ -1470,6 +1810,8 @@
         </w:rPr>
         <w:t>if</w:t>
       </w:r>
+      <w:proofErr w:type="spellEnd"/>
+      <w:proofErr w:type="gramEnd"/>
       <w:r>
         <w:rPr>
           <w:rFonts w:ascii="Consolas" w:eastAsiaTheme="minorHAnsi" w:hAnsi="Consolas" w:cs="Consolas"/>
@@ -1518,7 +1860,29 @@
           <w:szCs w:val="20"/>
           <w:lang w:val="es-AR"/>
         </w:rPr>
-        <w:t>).esCorrecta(</w:t>
+        <w:t>).</w:t>
+      </w:r>
+      <w:proofErr w:type="spellStart"/>
+      <w:r>
+        <w:rPr>
+          <w:rFonts w:ascii="Consolas" w:eastAsiaTheme="minorHAnsi" w:hAnsi="Consolas" w:cs="Consolas"/>
+          <w:color w:val="000000"/>
+          <w:sz w:val="20"/>
+          <w:szCs w:val="20"/>
+          <w:lang w:val="es-AR"/>
+        </w:rPr>
+        <w:t>esCorrecta</w:t>
+      </w:r>
+      <w:proofErr w:type="spellEnd"/>
+      <w:r>
+        <w:rPr>
+          <w:rFonts w:ascii="Consolas" w:eastAsiaTheme="minorHAnsi" w:hAnsi="Consolas" w:cs="Consolas"/>
+          <w:color w:val="000000"/>
+          <w:sz w:val="20"/>
+          <w:szCs w:val="20"/>
+          <w:lang w:val="es-AR"/>
+        </w:rPr>
+        <w:t>(</w:t>
       </w:r>
       <w:r>
         <w:rPr>
@@ -1612,53 +1976,15 @@
         <w:autoSpaceDN w:val="0"/>
         <w:adjustRightInd w:val="0"/>
         <w:spacing w:after="0" w:line="240" w:lineRule="auto"/>
-        <w:rPr>
-          <w:rFonts w:ascii="Consolas" w:eastAsiaTheme="minorHAnsi" w:hAnsi="Consolas" w:cs="Consolas"/>
-          <w:sz w:val="20"/>
-          <w:szCs w:val="20"/>
-          <w:lang w:val="es-AR"/>
-        </w:rPr>
-      </w:pPr>
-      <w:r>
-        <w:rPr>
-          <w:rFonts w:ascii="Consolas" w:eastAsiaTheme="minorHAnsi" w:hAnsi="Consolas" w:cs="Consolas"/>
-          <w:color w:val="000000"/>
-          <w:sz w:val="20"/>
-          <w:szCs w:val="20"/>
-          <w:lang w:val="es-AR"/>
-        </w:rPr>
-        <w:tab/>
-      </w:r>
-      <w:r>
-        <w:rPr>
-          <w:rFonts w:ascii="Consolas" w:eastAsiaTheme="minorHAnsi" w:hAnsi="Consolas" w:cs="Consolas"/>
-          <w:color w:val="000000"/>
-          <w:sz w:val="20"/>
-          <w:szCs w:val="20"/>
-          <w:lang w:val="es-AR"/>
-        </w:rPr>
-        <w:tab/>
-      </w:r>
-      <w:r>
-        <w:rPr>
-          <w:rFonts w:ascii="Consolas" w:eastAsiaTheme="minorHAnsi" w:hAnsi="Consolas" w:cs="Consolas"/>
-          <w:color w:val="000000"/>
-          <w:sz w:val="20"/>
-          <w:szCs w:val="20"/>
-          <w:lang w:val="es-AR"/>
-        </w:rPr>
-        <w:tab/>
-      </w:r>
-      <w:r>
-        <w:rPr>
-          <w:rFonts w:ascii="Consolas" w:eastAsiaTheme="minorHAnsi" w:hAnsi="Consolas" w:cs="Consolas"/>
-          <w:color w:val="000000"/>
-          <w:sz w:val="20"/>
-          <w:szCs w:val="20"/>
-          <w:lang w:val="es-AR"/>
-        </w:rPr>
-        <w:tab/>
-      </w:r>
+        <w:ind w:left="2832" w:firstLine="3"/>
+        <w:rPr>
+          <w:rFonts w:ascii="Consolas" w:eastAsiaTheme="minorHAnsi" w:hAnsi="Consolas" w:cs="Consolas"/>
+          <w:sz w:val="20"/>
+          <w:szCs w:val="20"/>
+          <w:lang w:val="es-AR"/>
+        </w:rPr>
+      </w:pPr>
+      <w:proofErr w:type="gramStart"/>
       <w:r>
         <w:rPr>
           <w:rFonts w:ascii="Consolas" w:eastAsiaTheme="minorHAnsi" w:hAnsi="Consolas" w:cs="Consolas"/>
@@ -1669,6 +1995,7 @@
         </w:rPr>
         <w:t>puntaje</w:t>
       </w:r>
+      <w:proofErr w:type="gramEnd"/>
       <w:r>
         <w:rPr>
           <w:rFonts w:ascii="Consolas" w:eastAsiaTheme="minorHAnsi" w:hAnsi="Consolas" w:cs="Consolas"/>
@@ -1737,7 +2064,29 @@
           <w:szCs w:val="20"/>
           <w:lang w:val="es-AR"/>
         </w:rPr>
-        <w:t>).getPesoEspecifico();</w:t>
+        <w:t>).</w:t>
+      </w:r>
+      <w:proofErr w:type="spellStart"/>
+      <w:r>
+        <w:rPr>
+          <w:rFonts w:ascii="Consolas" w:eastAsiaTheme="minorHAnsi" w:hAnsi="Consolas" w:cs="Consolas"/>
+          <w:color w:val="000000"/>
+          <w:sz w:val="20"/>
+          <w:szCs w:val="20"/>
+          <w:lang w:val="es-AR"/>
+        </w:rPr>
+        <w:t>getPesoEspecifico</w:t>
+      </w:r>
+      <w:proofErr w:type="spellEnd"/>
+      <w:r>
+        <w:rPr>
+          <w:rFonts w:ascii="Consolas" w:eastAsiaTheme="minorHAnsi" w:hAnsi="Consolas" w:cs="Consolas"/>
+          <w:color w:val="000000"/>
+          <w:sz w:val="20"/>
+          <w:szCs w:val="20"/>
+          <w:lang w:val="es-AR"/>
+        </w:rPr>
+        <w:t>();</w:t>
       </w:r>
     </w:p>
     <w:p>
@@ -1897,6 +2246,8 @@
         </w:rPr>
         <w:tab/>
       </w:r>
+      <w:proofErr w:type="spellStart"/>
+      <w:proofErr w:type="gramStart"/>
       <w:r>
         <w:rPr>
           <w:rFonts w:ascii="Consolas" w:eastAsiaTheme="minorHAnsi" w:hAnsi="Consolas" w:cs="Consolas"/>
@@ -1909,6 +2260,8 @@
         </w:rPr>
         <w:t>return</w:t>
       </w:r>
+      <w:proofErr w:type="spellEnd"/>
+      <w:proofErr w:type="gramEnd"/>
       <w:r>
         <w:rPr>
           <w:rFonts w:ascii="Consolas" w:eastAsiaTheme="minorHAnsi" w:hAnsi="Consolas" w:cs="Consolas"/>
@@ -1927,18 +2280,41 @@
           <w:szCs w:val="20"/>
           <w:lang w:val="es-AR"/>
         </w:rPr>
-        <w:t>_criterioCorreccion</w:t>
-      </w:r>
-      <w:r>
-        <w:rPr>
-          <w:rFonts w:ascii="Consolas" w:eastAsiaTheme="minorHAnsi" w:hAnsi="Consolas" w:cs="Consolas"/>
-          <w:color w:val="000000"/>
-          <w:sz w:val="20"/>
-          <w:szCs w:val="20"/>
-          <w:lang w:val="es-AR"/>
-        </w:rPr>
-        <w:t>.puntajeTotal(</w:t>
-      </w:r>
+        <w:t>_</w:t>
+      </w:r>
+      <w:proofErr w:type="spellStart"/>
+      <w:r>
+        <w:rPr>
+          <w:rFonts w:ascii="Consolas" w:eastAsiaTheme="minorHAnsi" w:hAnsi="Consolas" w:cs="Consolas"/>
+          <w:color w:val="0000C0"/>
+          <w:sz w:val="20"/>
+          <w:szCs w:val="20"/>
+          <w:lang w:val="es-AR"/>
+        </w:rPr>
+        <w:t>criterioCorreccion</w:t>
+      </w:r>
+      <w:r>
+        <w:rPr>
+          <w:rFonts w:ascii="Consolas" w:eastAsiaTheme="minorHAnsi" w:hAnsi="Consolas" w:cs="Consolas"/>
+          <w:color w:val="000000"/>
+          <w:sz w:val="20"/>
+          <w:szCs w:val="20"/>
+          <w:lang w:val="es-AR"/>
+        </w:rPr>
+        <w:t>.puntajeTotal</w:t>
+      </w:r>
+      <w:proofErr w:type="spellEnd"/>
+      <w:r>
+        <w:rPr>
+          <w:rFonts w:ascii="Consolas" w:eastAsiaTheme="minorHAnsi" w:hAnsi="Consolas" w:cs="Consolas"/>
+          <w:color w:val="000000"/>
+          <w:sz w:val="20"/>
+          <w:szCs w:val="20"/>
+          <w:lang w:val="es-AR"/>
+        </w:rPr>
+        <w:t>(</w:t>
+      </w:r>
+      <w:proofErr w:type="spellStart"/>
       <w:r>
         <w:rPr>
           <w:rFonts w:ascii="Consolas" w:eastAsiaTheme="minorHAnsi" w:hAnsi="Consolas" w:cs="Consolas"/>
@@ -1959,7 +2335,18 @@
           <w:szCs w:val="20"/>
           <w:lang w:val="es-AR"/>
         </w:rPr>
-        <w:t xml:space="preserve">.puntos(), </w:t>
+        <w:t>.puntos</w:t>
+      </w:r>
+      <w:proofErr w:type="spellEnd"/>
+      <w:r>
+        <w:rPr>
+          <w:rFonts w:ascii="Consolas" w:eastAsiaTheme="minorHAnsi" w:hAnsi="Consolas" w:cs="Consolas"/>
+          <w:color w:val="000000"/>
+          <w:sz w:val="20"/>
+          <w:szCs w:val="20"/>
+          <w:lang w:val="es-AR"/>
+        </w:rPr>
+        <w:t xml:space="preserve">(), </w:t>
       </w:r>
       <w:r>
         <w:rPr>
@@ -2047,7 +2434,71 @@
           <w:szCs w:val="20"/>
           <w:lang w:val="es-AR" w:eastAsia="es-AR"/>
         </w:rPr>
-        <w:t>En el mismo, se puede ver como logramos una buena expresividad y declaratividad, obteniendo primero en base a las preguntas y respuestas, la cantidad de preguntas respondidas correctamente, y, dado esto, le delegamos la responsabilidad de calcular el puntaje total a la clase criterioCorreccion que hayamos instanciado, enviándole ese valor como parámetro, junto a la cantidad de preguntas.</w:t>
+        <w:t xml:space="preserve">En el mismo, se puede ver como logramos una buena expresividad y </w:t>
+      </w:r>
+      <w:proofErr w:type="spellStart"/>
+      <w:r>
+        <w:rPr>
+          <w:rFonts w:ascii="Arial" w:eastAsia="Times New Roman" w:hAnsi="Arial" w:cs="Arial"/>
+          <w:color w:val="000000"/>
+          <w:sz w:val="20"/>
+          <w:szCs w:val="20"/>
+          <w:lang w:val="es-AR" w:eastAsia="es-AR"/>
+        </w:rPr>
+        <w:t>declaratividad</w:t>
+      </w:r>
+      <w:proofErr w:type="spellEnd"/>
+      <w:r>
+        <w:rPr>
+          <w:rFonts w:ascii="Arial" w:eastAsia="Times New Roman" w:hAnsi="Arial" w:cs="Arial"/>
+          <w:color w:val="000000"/>
+          <w:sz w:val="20"/>
+          <w:szCs w:val="20"/>
+          <w:lang w:val="es-AR" w:eastAsia="es-AR"/>
+        </w:rPr>
+        <w:t xml:space="preserve">, obteniendo primero en base a las preguntas y respuestas, la cantidad de preguntas respondidas correctamente, y, dado esto, le delegamos la responsabilidad de calcular el puntaje total a la clase </w:t>
+      </w:r>
+      <w:proofErr w:type="spellStart"/>
+      <w:r>
+        <w:rPr>
+          <w:rFonts w:ascii="Arial" w:eastAsia="Times New Roman" w:hAnsi="Arial" w:cs="Arial"/>
+          <w:color w:val="000000"/>
+          <w:sz w:val="20"/>
+          <w:szCs w:val="20"/>
+          <w:lang w:val="es-AR" w:eastAsia="es-AR"/>
+        </w:rPr>
+        <w:t>criterioCorreccion</w:t>
+      </w:r>
+      <w:proofErr w:type="spellEnd"/>
+      <w:r>
+        <w:rPr>
+          <w:rFonts w:ascii="Arial" w:eastAsia="Times New Roman" w:hAnsi="Arial" w:cs="Arial"/>
+          <w:color w:val="000000"/>
+          <w:sz w:val="20"/>
+          <w:szCs w:val="20"/>
+          <w:lang w:val="es-AR" w:eastAsia="es-AR"/>
+        </w:rPr>
+        <w:t xml:space="preserve"> que hayamos instanciado, enviándole ese valor como parámetro, junto a la cantidad de </w:t>
+      </w:r>
+      <w:r>
+        <w:rPr>
+          <w:rFonts w:ascii="Arial" w:eastAsia="Times New Roman" w:hAnsi="Arial" w:cs="Arial"/>
+          <w:color w:val="000000"/>
+          <w:sz w:val="20"/>
+          <w:szCs w:val="20"/>
+          <w:lang w:val="es-AR" w:eastAsia="es-AR"/>
+        </w:rPr>
+        <w:t xml:space="preserve">puntos total de las </w:t>
+      </w:r>
+      <w:r>
+        <w:rPr>
+          <w:rFonts w:ascii="Arial" w:eastAsia="Times New Roman" w:hAnsi="Arial" w:cs="Arial"/>
+          <w:color w:val="000000"/>
+          <w:sz w:val="20"/>
+          <w:szCs w:val="20"/>
+          <w:lang w:val="es-AR" w:eastAsia="es-AR"/>
+        </w:rPr>
+        <w:t>preguntas.</w:t>
       </w:r>
     </w:p>
     <w:p>
@@ -2065,8 +2516,8 @@
       </w:pPr>
     </w:p>
     <w:sectPr>
-      <w:headerReference w:type="default" r:id="rId9"/>
-      <w:footerReference w:type="default" r:id="rId10"/>
+      <w:headerReference w:type="default" r:id="rId8"/>
+      <w:footerReference w:type="default" r:id="rId9"/>
       <w:pgSz w:w="11906" w:h="16838"/>
       <w:pgMar w:top="1417" w:right="1701" w:bottom="1417" w:left="1701" w:header="708" w:footer="708" w:gutter="0"/>
       <w:pgNumType w:start="0"/>
@@ -2079,7 +2530,7 @@
 </file>
 
 <file path=word/endnotes.xml><?xml version="1.0" encoding="utf-8"?>
-<w:endnotes xmlns:wpc="http://schemas.microsoft.com/office/word/2010/wordprocessingCanvas" xmlns:mc="http://schemas.openxmlformats.org/markup-compatibility/2006" xmlns:o="urn:schemas-microsoft-com:office:office" xmlns:r="http://schemas.openxmlformats.org/officeDocument/2006/relationships" xmlns:m="http://schemas.openxmlformats.org/officeDocument/2006/math" xmlns:v="urn:schemas-microsoft-com:vml" xmlns:wp14="http://schemas.microsoft.com/office/word/2010/wordprocessingDrawing" xmlns:wp="http://schemas.openxmlformats.org/drawingml/2006/wordprocessingDrawing" xmlns:w10="urn:schemas-microsoft-com:office:word" xmlns:w="http://schemas.openxmlformats.org/wordprocessingml/2006/main" xmlns:w14="http://schemas.microsoft.com/office/word/2010/wordml" xmlns:wpg="http://schemas.microsoft.com/office/word/2010/wordprocessingGroup" xmlns:wpi="http://schemas.microsoft.com/office/word/2010/wordprocessingInk" xmlns:wne="http://schemas.microsoft.com/office/word/2006/wordml" xmlns:wps="http://schemas.microsoft.com/office/word/2010/wordprocessingShape" mc:Ignorable="w14 wp14">
+<w:endnotes xmlns:ve="http://schemas.openxmlformats.org/markup-compatibility/2006" xmlns:o="urn:schemas-microsoft-com:office:office" xmlns:r="http://schemas.openxmlformats.org/officeDocument/2006/relationships" xmlns:m="http://schemas.openxmlformats.org/officeDocument/2006/math" xmlns:v="urn:schemas-microsoft-com:vml" xmlns:wp="http://schemas.openxmlformats.org/drawingml/2006/wordprocessingDrawing" xmlns:w10="urn:schemas-microsoft-com:office:word" xmlns:w="http://schemas.openxmlformats.org/wordprocessingml/2006/main" xmlns:wne="http://schemas.microsoft.com/office/word/2006/wordml">
   <w:endnote w:type="separator" w:id="-1">
     <w:p>
       <w:pPr>
@@ -2104,7 +2555,7 @@
 </file>
 
 <file path=word/footer1.xml><?xml version="1.0" encoding="utf-8"?>
-<w:ftr xmlns:wpc="http://schemas.microsoft.com/office/word/2010/wordprocessingCanvas" xmlns:mc="http://schemas.openxmlformats.org/markup-compatibility/2006" xmlns:o="urn:schemas-microsoft-com:office:office" xmlns:r="http://schemas.openxmlformats.org/officeDocument/2006/relationships" xmlns:m="http://schemas.openxmlformats.org/officeDocument/2006/math" xmlns:v="urn:schemas-microsoft-com:vml" xmlns:wp14="http://schemas.microsoft.com/office/word/2010/wordprocessingDrawing" xmlns:wp="http://schemas.openxmlformats.org/drawingml/2006/wordprocessingDrawing" xmlns:w10="urn:schemas-microsoft-com:office:word" xmlns:w="http://schemas.openxmlformats.org/wordprocessingml/2006/main" xmlns:w14="http://schemas.microsoft.com/office/word/2010/wordml" xmlns:wpg="http://schemas.microsoft.com/office/word/2010/wordprocessingGroup" xmlns:wpi="http://schemas.microsoft.com/office/word/2010/wordprocessingInk" xmlns:wne="http://schemas.microsoft.com/office/word/2006/wordml" xmlns:wps="http://schemas.microsoft.com/office/word/2010/wordprocessingShape" mc:Ignorable="w14 wp14">
+<w:ftr xmlns:ve="http://schemas.openxmlformats.org/markup-compatibility/2006" xmlns:o="urn:schemas-microsoft-com:office:office" xmlns:r="http://schemas.openxmlformats.org/officeDocument/2006/relationships" xmlns:m="http://schemas.openxmlformats.org/officeDocument/2006/math" xmlns:v="urn:schemas-microsoft-com:vml" xmlns:wp="http://schemas.openxmlformats.org/drawingml/2006/wordprocessingDrawing" xmlns:w10="urn:schemas-microsoft-com:office:word" xmlns:w="http://schemas.openxmlformats.org/wordprocessingml/2006/main" xmlns:wne="http://schemas.microsoft.com/office/word/2006/wordml">
   <w:tbl>
     <w:tblPr>
       <w:tblW w:w="0" w:type="auto"/>
@@ -2116,7 +2567,7 @@
         <w:insideH w:val="single" w:sz="4" w:space="0" w:color="auto"/>
         <w:insideV w:val="single" w:sz="4" w:space="0" w:color="auto"/>
       </w:tblBorders>
-      <w:tblLook w:val="00A0" w:firstRow="1" w:lastRow="0" w:firstColumn="1" w:lastColumn="0" w:noHBand="0" w:noVBand="0"/>
+      <w:tblLook w:val="00A0"/>
     </w:tblPr>
     <w:tblGrid>
       <w:gridCol w:w="4322"/>
@@ -2135,7 +2586,7 @@
         </w:tcPr>
         <w:p>
           <w:pPr>
-            <w:pStyle w:val="Footer"/>
+            <w:pStyle w:val="Piedepgina"/>
           </w:pPr>
           <w:r>
             <w:rPr>
@@ -2143,7 +2594,7 @@
               <w:lang w:val="es-AR" w:eastAsia="es-AR"/>
             </w:rPr>
             <w:drawing>
-              <wp:anchor distT="0" distB="0" distL="114300" distR="114300" simplePos="0" relativeHeight="251659264" behindDoc="0" locked="0" layoutInCell="1" allowOverlap="1" wp14:anchorId="655B44C0" wp14:editId="79695D67">
+              <wp:anchor distT="0" distB="0" distL="114300" distR="114300" simplePos="0" relativeHeight="251659264" behindDoc="0" locked="0" layoutInCell="1" allowOverlap="1">
                 <wp:simplePos x="0" y="0"/>
                 <wp:positionH relativeFrom="column">
                   <wp:posOffset>177165</wp:posOffset>
@@ -2171,7 +2622,7 @@
                         <a:blip r:embed="rId1">
                           <a:extLst>
                             <a:ext uri="{28A0092B-C50C-407E-A947-70E740481C1C}">
-                              <a14:useLocalDpi xmlns:a14="http://schemas.microsoft.com/office/drawing/2010/main" val="0"/>
+                              <a14:useLocalDpi xmlns:a14="http://schemas.microsoft.com/office/drawing/2010/main" xmlns:wps="http://schemas.microsoft.com/office/word/2010/wordprocessingShape" xmlns:wpi="http://schemas.microsoft.com/office/word/2010/wordprocessingInk" xmlns:wpg="http://schemas.microsoft.com/office/word/2010/wordprocessingGroup" xmlns:w14="http://schemas.microsoft.com/office/word/2010/wordml" xmlns:w="http://schemas.openxmlformats.org/wordprocessingml/2006/main" xmlns:w10="urn:schemas-microsoft-com:office:word" xmlns:wp14="http://schemas.microsoft.com/office/word/2010/wordprocessingDrawing" xmlns:v="urn:schemas-microsoft-com:vml" xmlns:o="urn:schemas-microsoft-com:office:office" xmlns:mc="http://schemas.openxmlformats.org/markup-compatibility/2006" xmlns:wpc="http://schemas.microsoft.com/office/word/2010/wordprocessingCanvas" xmlns="" val="0"/>
                             </a:ext>
                           </a:extLst>
                         </a:blip>
@@ -2193,12 +2644,6 @@
                     </pic:pic>
                   </a:graphicData>
                 </a:graphic>
-                <wp14:sizeRelH relativeFrom="page">
-                  <wp14:pctWidth>0</wp14:pctWidth>
-                </wp14:sizeRelH>
-                <wp14:sizeRelV relativeFrom="page">
-                  <wp14:pctHeight>0</wp14:pctHeight>
-                </wp14:sizeRelV>
               </wp:anchor>
             </w:drawing>
           </w:r>
@@ -2216,7 +2661,7 @@
         </w:tcPr>
         <w:p>
           <w:pPr>
-            <w:pStyle w:val="Footer"/>
+            <w:pStyle w:val="Piedepgina"/>
             <w:jc w:val="right"/>
           </w:pPr>
           <w:r>
@@ -2271,14 +2716,14 @@
   </w:tbl>
   <w:p>
     <w:pPr>
-      <w:pStyle w:val="Footer"/>
+      <w:pStyle w:val="Piedepgina"/>
     </w:pPr>
   </w:p>
 </w:ftr>
 </file>
 
 <file path=word/footnotes.xml><?xml version="1.0" encoding="utf-8"?>
-<w:footnotes xmlns:wpc="http://schemas.microsoft.com/office/word/2010/wordprocessingCanvas" xmlns:mc="http://schemas.openxmlformats.org/markup-compatibility/2006" xmlns:o="urn:schemas-microsoft-com:office:office" xmlns:r="http://schemas.openxmlformats.org/officeDocument/2006/relationships" xmlns:m="http://schemas.openxmlformats.org/officeDocument/2006/math" xmlns:v="urn:schemas-microsoft-com:vml" xmlns:wp14="http://schemas.microsoft.com/office/word/2010/wordprocessingDrawing" xmlns:wp="http://schemas.openxmlformats.org/drawingml/2006/wordprocessingDrawing" xmlns:w10="urn:schemas-microsoft-com:office:word" xmlns:w="http://schemas.openxmlformats.org/wordprocessingml/2006/main" xmlns:w14="http://schemas.microsoft.com/office/word/2010/wordml" xmlns:wpg="http://schemas.microsoft.com/office/word/2010/wordprocessingGroup" xmlns:wpi="http://schemas.microsoft.com/office/word/2010/wordprocessingInk" xmlns:wne="http://schemas.microsoft.com/office/word/2006/wordml" xmlns:wps="http://schemas.microsoft.com/office/word/2010/wordprocessingShape" mc:Ignorable="w14 wp14">
+<w:footnotes xmlns:ve="http://schemas.openxmlformats.org/markup-compatibility/2006" xmlns:o="urn:schemas-microsoft-com:office:office" xmlns:r="http://schemas.openxmlformats.org/officeDocument/2006/relationships" xmlns:m="http://schemas.openxmlformats.org/officeDocument/2006/math" xmlns:v="urn:schemas-microsoft-com:vml" xmlns:wp="http://schemas.openxmlformats.org/drawingml/2006/wordprocessingDrawing" xmlns:w10="urn:schemas-microsoft-com:office:word" xmlns:w="http://schemas.openxmlformats.org/wordprocessingml/2006/main" xmlns:wne="http://schemas.microsoft.com/office/word/2006/wordml">
   <w:footnote w:type="separator" w:id="-1">
     <w:p>
       <w:pPr>
@@ -2303,7 +2748,7 @@
 </file>
 
 <file path=word/header1.xml><?xml version="1.0" encoding="utf-8"?>
-<w:hdr xmlns:wpc="http://schemas.microsoft.com/office/word/2010/wordprocessingCanvas" xmlns:mc="http://schemas.openxmlformats.org/markup-compatibility/2006" xmlns:o="urn:schemas-microsoft-com:office:office" xmlns:r="http://schemas.openxmlformats.org/officeDocument/2006/relationships" xmlns:m="http://schemas.openxmlformats.org/officeDocument/2006/math" xmlns:v="urn:schemas-microsoft-com:vml" xmlns:wp14="http://schemas.microsoft.com/office/word/2010/wordprocessingDrawing" xmlns:wp="http://schemas.openxmlformats.org/drawingml/2006/wordprocessingDrawing" xmlns:w10="urn:schemas-microsoft-com:office:word" xmlns:w="http://schemas.openxmlformats.org/wordprocessingml/2006/main" xmlns:w14="http://schemas.microsoft.com/office/word/2010/wordml" xmlns:wpg="http://schemas.microsoft.com/office/word/2010/wordprocessingGroup" xmlns:wpi="http://schemas.microsoft.com/office/word/2010/wordprocessingInk" xmlns:wne="http://schemas.microsoft.com/office/word/2006/wordml" xmlns:wps="http://schemas.microsoft.com/office/word/2010/wordprocessingShape" mc:Ignorable="w14 wp14">
+<w:hdr xmlns:ve="http://schemas.openxmlformats.org/markup-compatibility/2006" xmlns:o="urn:schemas-microsoft-com:office:office" xmlns:r="http://schemas.openxmlformats.org/officeDocument/2006/relationships" xmlns:m="http://schemas.openxmlformats.org/officeDocument/2006/math" xmlns:v="urn:schemas-microsoft-com:vml" xmlns:wp="http://schemas.openxmlformats.org/drawingml/2006/wordprocessingDrawing" xmlns:w10="urn:schemas-microsoft-com:office:word" xmlns:w="http://schemas.openxmlformats.org/wordprocessingml/2006/main" xmlns:wne="http://schemas.microsoft.com/office/word/2006/wordml">
   <w:tbl>
     <w:tblPr>
       <w:tblW w:w="0" w:type="auto"/>
@@ -2315,7 +2760,7 @@
         <w:insideH w:val="single" w:sz="4" w:space="0" w:color="auto"/>
         <w:insideV w:val="single" w:sz="4" w:space="0" w:color="auto"/>
       </w:tblBorders>
-      <w:tblLook w:val="00A0" w:firstRow="1" w:lastRow="0" w:firstColumn="1" w:lastColumn="0" w:noHBand="0" w:noVBand="0"/>
+      <w:tblLook w:val="00A0"/>
     </w:tblPr>
     <w:tblGrid>
       <w:gridCol w:w="2881"/>
@@ -2330,18 +2775,20 @@
         </w:tcPr>
         <w:p>
           <w:pPr>
-            <w:pStyle w:val="Header"/>
+            <w:pStyle w:val="Encabezado"/>
             <w:jc w:val="center"/>
           </w:pPr>
           <w:r>
             <w:t>Dise</w:t>
           </w:r>
+          <w:proofErr w:type="spellStart"/>
           <w:r>
             <w:rPr>
               <w:lang w:val="es-AR"/>
             </w:rPr>
             <w:t>ño</w:t>
           </w:r>
+          <w:proofErr w:type="spellEnd"/>
           <w:r>
             <w:t xml:space="preserve"> de Sistemas</w:t>
           </w:r>
@@ -2355,7 +2802,7 @@
         </w:tcPr>
         <w:p>
           <w:pPr>
-            <w:pStyle w:val="Header"/>
+            <w:pStyle w:val="Encabezado"/>
             <w:jc w:val="both"/>
           </w:pPr>
           <w:r>
@@ -2369,11 +2816,14 @@
         </w:tcPr>
         <w:p>
           <w:pPr>
-            <w:pStyle w:val="Header"/>
+            <w:pStyle w:val="Encabezado"/>
             <w:jc w:val="center"/>
           </w:pPr>
           <w:r>
-            <w:t>Corrector de examenes</w:t>
+            <w:t xml:space="preserve">Corrector de </w:t>
+          </w:r>
+          <w:r>
+            <w:t>exámenes</w:t>
           </w:r>
         </w:p>
       </w:tc>
@@ -2383,7 +2833,7 @@
         </w:tcPr>
         <w:p>
           <w:pPr>
-            <w:pStyle w:val="Header"/>
+            <w:pStyle w:val="Encabezado"/>
             <w:jc w:val="center"/>
           </w:pPr>
           <w:r>
@@ -2395,14 +2845,14 @@
   </w:tbl>
   <w:p>
     <w:pPr>
-      <w:pStyle w:val="Header"/>
+      <w:pStyle w:val="Encabezado"/>
     </w:pPr>
   </w:p>
 </w:hdr>
 </file>
 
 <file path=word/styles.xml><?xml version="1.0" encoding="utf-8"?>
-<w:styles xmlns:mc="http://schemas.openxmlformats.org/markup-compatibility/2006" xmlns:r="http://schemas.openxmlformats.org/officeDocument/2006/relationships" xmlns:w="http://schemas.openxmlformats.org/wordprocessingml/2006/main" xmlns:w14="http://schemas.microsoft.com/office/word/2010/wordml" mc:Ignorable="w14">
+<w:styles xmlns:r="http://schemas.openxmlformats.org/officeDocument/2006/relationships" xmlns:w="http://schemas.openxmlformats.org/wordprocessingml/2006/main">
   <w:docDefaults>
     <w:rPrDefault>
       <w:rPr>
@@ -2566,17 +3016,18 @@
       <w:lang w:val="es-ES"/>
     </w:rPr>
   </w:style>
-  <w:style w:type="character" w:default="1" w:styleId="DefaultParagraphFont">
+  <w:style w:type="character" w:default="1" w:styleId="Fuentedeprrafopredeter">
     <w:name w:val="Default Paragraph Font"/>
     <w:uiPriority w:val="1"/>
     <w:semiHidden/>
     <w:unhideWhenUsed/>
   </w:style>
-  <w:style w:type="table" w:default="1" w:styleId="TableNormal">
+  <w:style w:type="table" w:default="1" w:styleId="Tablanormal">
     <w:name w:val="Normal Table"/>
     <w:uiPriority w:val="99"/>
     <w:semiHidden/>
     <w:unhideWhenUsed/>
+    <w:qFormat/>
     <w:tblPr>
       <w:tblInd w:w="0" w:type="dxa"/>
       <w:tblCellMar>
@@ -2587,16 +3038,16 @@
       </w:tblCellMar>
     </w:tblPr>
   </w:style>
-  <w:style w:type="numbering" w:default="1" w:styleId="NoList">
+  <w:style w:type="numbering" w:default="1" w:styleId="Sinlista">
     <w:name w:val="No List"/>
     <w:uiPriority w:val="99"/>
     <w:semiHidden/>
     <w:unhideWhenUsed/>
   </w:style>
-  <w:style w:type="paragraph" w:styleId="Header">
+  <w:style w:type="paragraph" w:styleId="Encabezado">
     <w:name w:val="header"/>
     <w:basedOn w:val="Normal"/>
-    <w:link w:val="HeaderChar"/>
+    <w:link w:val="EncabezadoCar"/>
     <w:uiPriority w:val="99"/>
     <w:rsid w:val="00A84033"/>
     <w:pPr>
@@ -2607,10 +3058,10 @@
       <w:spacing w:after="0" w:line="240" w:lineRule="auto"/>
     </w:pPr>
   </w:style>
-  <w:style w:type="character" w:customStyle="1" w:styleId="HeaderChar">
-    <w:name w:val="Header Char"/>
-    <w:basedOn w:val="DefaultParagraphFont"/>
-    <w:link w:val="Header"/>
+  <w:style w:type="character" w:customStyle="1" w:styleId="EncabezadoCar">
+    <w:name w:val="Encabezado Car"/>
+    <w:basedOn w:val="Fuentedeprrafopredeter"/>
+    <w:link w:val="Encabezado"/>
     <w:uiPriority w:val="99"/>
     <w:rsid w:val="00A84033"/>
     <w:rPr>
@@ -2618,10 +3069,10 @@
       <w:lang w:val="es-ES"/>
     </w:rPr>
   </w:style>
-  <w:style w:type="paragraph" w:styleId="Footer">
+  <w:style w:type="paragraph" w:styleId="Piedepgina">
     <w:name w:val="footer"/>
     <w:basedOn w:val="Normal"/>
-    <w:link w:val="FooterChar"/>
+    <w:link w:val="PiedepginaCar"/>
     <w:uiPriority w:val="99"/>
     <w:rsid w:val="00A84033"/>
     <w:pPr>
@@ -2632,10 +3083,10 @@
       <w:spacing w:after="0" w:line="240" w:lineRule="auto"/>
     </w:pPr>
   </w:style>
-  <w:style w:type="character" w:customStyle="1" w:styleId="FooterChar">
-    <w:name w:val="Footer Char"/>
-    <w:basedOn w:val="DefaultParagraphFont"/>
-    <w:link w:val="Footer"/>
+  <w:style w:type="character" w:customStyle="1" w:styleId="PiedepginaCar">
+    <w:name w:val="Pie de página Car"/>
+    <w:basedOn w:val="Fuentedeprrafopredeter"/>
+    <w:link w:val="Piedepgina"/>
     <w:uiPriority w:val="99"/>
     <w:rsid w:val="00A84033"/>
     <w:rPr>
@@ -2643,9 +3094,9 @@
       <w:lang w:val="es-ES"/>
     </w:rPr>
   </w:style>
-  <w:style w:type="paragraph" w:styleId="NoSpacing">
+  <w:style w:type="paragraph" w:styleId="Sinespaciado">
     <w:name w:val="No Spacing"/>
-    <w:link w:val="NoSpacingChar"/>
+    <w:link w:val="SinespaciadoCar"/>
     <w:uiPriority w:val="99"/>
     <w:qFormat/>
     <w:rsid w:val="00A84033"/>
@@ -2657,9 +3108,9 @@
       <w:lang w:val="es-ES" w:eastAsia="es-ES"/>
     </w:rPr>
   </w:style>
-  <w:style w:type="character" w:customStyle="1" w:styleId="NoSpacingChar">
-    <w:name w:val="No Spacing Char"/>
-    <w:link w:val="NoSpacing"/>
+  <w:style w:type="character" w:customStyle="1" w:styleId="SinespaciadoCar">
+    <w:name w:val="Sin espaciado Car"/>
+    <w:link w:val="Sinespaciado"/>
     <w:uiPriority w:val="99"/>
     <w:locked/>
     <w:rsid w:val="00A84033"/>

</xml_diff>